<commit_message>
Updates as of 05/25
</commit_message>
<xml_diff>
--- a/8. SOAPUI(SOAP & REST).docx
+++ b/8. SOAPUI(SOAP & REST).docx
@@ -5933,18 +5933,7 @@
           <w:sz w:val="24"/>
           <w:szCs w:val="24"/>
         </w:rPr>
-        <w:t>-HTM</w:t>
-      </w:r>
-      <w:bookmarkStart w:id="0" w:name="_GoBack"/>
-      <w:bookmarkEnd w:id="0"/>
-      <w:r>
-        <w:rPr>
-          <w:rFonts w:ascii="Times New Roman" w:hAnsi="Times New Roman" w:cs="Times New Roman"/>
-          <w:color w:val="000000" w:themeColor="text1"/>
-          <w:sz w:val="24"/>
-          <w:szCs w:val="24"/>
-        </w:rPr>
-        <w:t>L report</w:t>
+        <w:t>-HTML report</w:t>
       </w:r>
     </w:p>
     <w:p>
@@ -9833,6 +9822,19 @@
     </w:p>
     <w:p>
       <w:pPr>
+        <w:spacing w:after="0"/>
+        <w:ind w:left="1080"/>
+        <w:jc w:val="both"/>
+        <w:rPr>
+          <w:rFonts w:ascii="Times New Roman" w:hAnsi="Times New Roman" w:cs="Times New Roman"/>
+          <w:color w:val="000000" w:themeColor="text1"/>
+          <w:sz w:val="24"/>
+          <w:szCs w:val="28"/>
+        </w:rPr>
+      </w:pPr>
+    </w:p>
+    <w:p>
+      <w:pPr>
         <w:pStyle w:val="ListParagraph"/>
         <w:numPr>
           <w:ilvl w:val="0"/>
@@ -11161,18 +11163,6 @@
     </w:p>
     <w:p>
       <w:pPr>
-        <w:spacing w:after="0"/>
-        <w:ind w:left="2160"/>
-        <w:rPr>
-          <w:rFonts w:ascii="Times New Roman" w:hAnsi="Times New Roman" w:cs="Times New Roman"/>
-          <w:color w:val="000000" w:themeColor="text1"/>
-          <w:sz w:val="24"/>
-          <w:szCs w:val="28"/>
-        </w:rPr>
-      </w:pPr>
-    </w:p>
-    <w:p>
-      <w:pPr>
         <w:spacing w:after="0" w:line="240" w:lineRule="auto"/>
         <w:jc w:val="both"/>
         <w:rPr>
@@ -11564,7 +11554,16 @@
           <w:sz w:val="24"/>
           <w:szCs w:val="28"/>
         </w:rPr>
-        <w:t>Project.getPropertyValue</w:t>
+        <w:t>Project.getPrope</w:t>
+      </w:r>
+      <w:r>
+        <w:rPr>
+          <w:rFonts w:ascii="Times New Roman" w:hAnsi="Times New Roman" w:cs="Times New Roman"/>
+          <w:color w:val="000000" w:themeColor="text1"/>
+          <w:sz w:val="24"/>
+          <w:szCs w:val="28"/>
+        </w:rPr>
+        <w:t>rtyValue</w:t>
       </w:r>
       <w:proofErr w:type="spellEnd"/>
       <w:r>
@@ -11589,11 +11588,2221 @@
     </w:p>
     <w:p>
       <w:pPr>
-        <w:pStyle w:val="ListParagraph"/>
-        <w:spacing w:after="0"/>
-        <w:jc w:val="both"/>
-        <w:rPr>
-          <w:rFonts w:ascii="Times New Roman" w:hAnsi="Times New Roman" w:cs="Times New Roman"/>
+        <w:spacing w:after="0" w:line="240" w:lineRule="auto"/>
+        <w:ind w:left="1080"/>
+        <w:jc w:val="both"/>
+        <w:rPr>
+          <w:rFonts w:ascii="Times New Roman" w:hAnsi="Times New Roman" w:cs="Times New Roman"/>
+          <w:color w:val="000000" w:themeColor="text1"/>
+          <w:sz w:val="24"/>
+          <w:szCs w:val="28"/>
+        </w:rPr>
+      </w:pPr>
+    </w:p>
+    <w:p>
+      <w:pPr>
+        <w:pStyle w:val="ListParagraph"/>
+        <w:numPr>
+          <w:ilvl w:val="0"/>
+          <w:numId w:val="34"/>
+        </w:numPr>
+        <w:spacing w:after="0" w:line="240" w:lineRule="auto"/>
+        <w:jc w:val="both"/>
+        <w:rPr>
+          <w:rFonts w:ascii="Times New Roman" w:hAnsi="Times New Roman" w:cs="Times New Roman"/>
+          <w:b/>
+          <w:color w:val="000000" w:themeColor="text1"/>
+          <w:sz w:val="24"/>
+          <w:szCs w:val="28"/>
+        </w:rPr>
+      </w:pPr>
+      <w:r>
+        <w:rPr>
+          <w:rFonts w:ascii="Times New Roman" w:hAnsi="Times New Roman" w:cs="Times New Roman"/>
+          <w:b/>
+          <w:color w:val="000000" w:themeColor="text1"/>
+          <w:sz w:val="24"/>
+          <w:szCs w:val="28"/>
+        </w:rPr>
+        <w:t>Loops:</w:t>
+      </w:r>
+    </w:p>
+    <w:p>
+      <w:pPr>
+        <w:pStyle w:val="ListParagraph"/>
+        <w:numPr>
+          <w:ilvl w:val="1"/>
+          <w:numId w:val="34"/>
+        </w:numPr>
+        <w:spacing w:after="0" w:line="240" w:lineRule="auto"/>
+        <w:jc w:val="both"/>
+        <w:rPr>
+          <w:rFonts w:ascii="Times New Roman" w:hAnsi="Times New Roman" w:cs="Times New Roman"/>
+          <w:b/>
+          <w:color w:val="000000" w:themeColor="text1"/>
+          <w:sz w:val="24"/>
+          <w:szCs w:val="28"/>
+        </w:rPr>
+      </w:pPr>
+      <w:r>
+        <w:rPr>
+          <w:rFonts w:ascii="Times New Roman" w:hAnsi="Times New Roman" w:cs="Times New Roman"/>
+          <w:b/>
+          <w:color w:val="000000" w:themeColor="text1"/>
+          <w:sz w:val="24"/>
+          <w:szCs w:val="28"/>
+        </w:rPr>
+        <w:t>For:</w:t>
+      </w:r>
+    </w:p>
+    <w:p>
+      <w:pPr>
+        <w:pStyle w:val="ListParagraph"/>
+        <w:spacing w:after="0" w:line="240" w:lineRule="auto"/>
+        <w:ind w:left="2520"/>
+        <w:jc w:val="both"/>
+        <w:rPr>
+          <w:rFonts w:ascii="Times New Roman" w:hAnsi="Times New Roman" w:cs="Times New Roman"/>
+          <w:b/>
+          <w:color w:val="000000" w:themeColor="text1"/>
+          <w:sz w:val="24"/>
+          <w:szCs w:val="28"/>
+        </w:rPr>
+      </w:pPr>
+    </w:p>
+    <w:p>
+      <w:pPr>
+        <w:spacing w:after="0" w:line="240" w:lineRule="auto"/>
+        <w:ind w:left="2520"/>
+        <w:jc w:val="both"/>
+        <w:rPr>
+          <w:rFonts w:ascii="Times New Roman" w:hAnsi="Times New Roman" w:cs="Times New Roman"/>
+          <w:color w:val="000000" w:themeColor="text1"/>
+          <w:sz w:val="24"/>
+          <w:szCs w:val="28"/>
+        </w:rPr>
+      </w:pPr>
+      <w:proofErr w:type="gramStart"/>
+      <w:r>
+        <w:rPr>
+          <w:rFonts w:ascii="Times New Roman" w:hAnsi="Times New Roman" w:cs="Times New Roman"/>
+          <w:color w:val="000000" w:themeColor="text1"/>
+          <w:sz w:val="24"/>
+          <w:szCs w:val="28"/>
+        </w:rPr>
+        <w:t>For(</w:t>
+      </w:r>
+      <w:proofErr w:type="spellStart"/>
+      <w:proofErr w:type="gramEnd"/>
+      <w:r>
+        <w:rPr>
+          <w:rFonts w:ascii="Times New Roman" w:hAnsi="Times New Roman" w:cs="Times New Roman"/>
+          <w:color w:val="000000" w:themeColor="text1"/>
+          <w:sz w:val="24"/>
+          <w:szCs w:val="28"/>
+        </w:rPr>
+        <w:t>def</w:t>
+      </w:r>
+      <w:proofErr w:type="spellEnd"/>
+      <w:r>
+        <w:rPr>
+          <w:rFonts w:ascii="Times New Roman" w:hAnsi="Times New Roman" w:cs="Times New Roman"/>
+          <w:color w:val="000000" w:themeColor="text1"/>
+          <w:sz w:val="24"/>
+          <w:szCs w:val="28"/>
+        </w:rPr>
+        <w:t xml:space="preserve"> i=0; i&lt;5; i++){</w:t>
+      </w:r>
+    </w:p>
+    <w:p>
+      <w:pPr>
+        <w:spacing w:after="0" w:line="240" w:lineRule="auto"/>
+        <w:ind w:left="2520"/>
+        <w:jc w:val="both"/>
+        <w:rPr>
+          <w:rFonts w:ascii="Times New Roman" w:hAnsi="Times New Roman" w:cs="Times New Roman"/>
+          <w:color w:val="000000" w:themeColor="text1"/>
+          <w:sz w:val="24"/>
+          <w:szCs w:val="28"/>
+        </w:rPr>
+      </w:pPr>
+      <w:r>
+        <w:rPr>
+          <w:rFonts w:ascii="Times New Roman" w:hAnsi="Times New Roman" w:cs="Times New Roman"/>
+          <w:color w:val="000000" w:themeColor="text1"/>
+          <w:sz w:val="24"/>
+          <w:szCs w:val="28"/>
+        </w:rPr>
+        <w:tab/>
+        <w:t>Log.info I;</w:t>
+      </w:r>
+    </w:p>
+    <w:p>
+      <w:pPr>
+        <w:spacing w:after="0" w:line="240" w:lineRule="auto"/>
+        <w:ind w:left="2520"/>
+        <w:jc w:val="both"/>
+        <w:rPr>
+          <w:rFonts w:ascii="Times New Roman" w:hAnsi="Times New Roman" w:cs="Times New Roman"/>
+          <w:color w:val="000000" w:themeColor="text1"/>
+          <w:sz w:val="24"/>
+          <w:szCs w:val="28"/>
+        </w:rPr>
+      </w:pPr>
+      <w:r>
+        <w:rPr>
+          <w:rFonts w:ascii="Times New Roman" w:hAnsi="Times New Roman" w:cs="Times New Roman"/>
+          <w:color w:val="000000" w:themeColor="text1"/>
+          <w:sz w:val="24"/>
+          <w:szCs w:val="28"/>
+        </w:rPr>
+        <w:t>}</w:t>
+      </w:r>
+    </w:p>
+    <w:p>
+      <w:pPr>
+        <w:spacing w:after="0" w:line="240" w:lineRule="auto"/>
+        <w:ind w:left="2520"/>
+        <w:jc w:val="both"/>
+        <w:rPr>
+          <w:rFonts w:ascii="Times New Roman" w:hAnsi="Times New Roman" w:cs="Times New Roman"/>
+          <w:color w:val="000000" w:themeColor="text1"/>
+          <w:sz w:val="24"/>
+          <w:szCs w:val="28"/>
+        </w:rPr>
+      </w:pPr>
+    </w:p>
+    <w:p>
+      <w:pPr>
+        <w:pStyle w:val="ListParagraph"/>
+        <w:numPr>
+          <w:ilvl w:val="1"/>
+          <w:numId w:val="34"/>
+        </w:numPr>
+        <w:spacing w:after="0" w:line="240" w:lineRule="auto"/>
+        <w:jc w:val="both"/>
+        <w:rPr>
+          <w:rFonts w:ascii="Times New Roman" w:hAnsi="Times New Roman" w:cs="Times New Roman"/>
+          <w:b/>
+          <w:color w:val="000000" w:themeColor="text1"/>
+          <w:sz w:val="24"/>
+          <w:szCs w:val="28"/>
+        </w:rPr>
+      </w:pPr>
+      <w:r>
+        <w:rPr>
+          <w:rFonts w:ascii="Times New Roman" w:hAnsi="Times New Roman" w:cs="Times New Roman"/>
+          <w:b/>
+          <w:color w:val="000000" w:themeColor="text1"/>
+          <w:sz w:val="24"/>
+          <w:szCs w:val="28"/>
+        </w:rPr>
+        <w:t>While</w:t>
+      </w:r>
+    </w:p>
+    <w:p>
+      <w:pPr>
+        <w:spacing w:after="0" w:line="240" w:lineRule="auto"/>
+        <w:ind w:left="2520"/>
+        <w:jc w:val="both"/>
+        <w:rPr>
+          <w:rFonts w:ascii="Times New Roman" w:hAnsi="Times New Roman" w:cs="Times New Roman"/>
+          <w:b/>
+          <w:color w:val="000000" w:themeColor="text1"/>
+          <w:sz w:val="24"/>
+          <w:szCs w:val="28"/>
+        </w:rPr>
+      </w:pPr>
+    </w:p>
+    <w:p>
+      <w:pPr>
+        <w:spacing w:after="0" w:line="240" w:lineRule="auto"/>
+        <w:ind w:left="2520"/>
+        <w:jc w:val="both"/>
+        <w:rPr>
+          <w:rFonts w:ascii="Times New Roman" w:hAnsi="Times New Roman" w:cs="Times New Roman"/>
+          <w:color w:val="000000" w:themeColor="text1"/>
+          <w:sz w:val="24"/>
+          <w:szCs w:val="28"/>
+        </w:rPr>
+      </w:pPr>
+      <w:proofErr w:type="spellStart"/>
+      <w:proofErr w:type="gramStart"/>
+      <w:r>
+        <w:rPr>
+          <w:rFonts w:ascii="Times New Roman" w:hAnsi="Times New Roman" w:cs="Times New Roman"/>
+          <w:color w:val="000000" w:themeColor="text1"/>
+          <w:sz w:val="24"/>
+          <w:szCs w:val="28"/>
+        </w:rPr>
+        <w:t>d</w:t>
+      </w:r>
+      <w:r>
+        <w:rPr>
+          <w:rFonts w:ascii="Times New Roman" w:hAnsi="Times New Roman" w:cs="Times New Roman"/>
+          <w:color w:val="000000" w:themeColor="text1"/>
+          <w:sz w:val="24"/>
+          <w:szCs w:val="28"/>
+        </w:rPr>
+        <w:t>ef</w:t>
+      </w:r>
+      <w:proofErr w:type="spellEnd"/>
+      <w:proofErr w:type="gramEnd"/>
+      <w:r>
+        <w:rPr>
+          <w:rFonts w:ascii="Times New Roman" w:hAnsi="Times New Roman" w:cs="Times New Roman"/>
+          <w:color w:val="000000" w:themeColor="text1"/>
+          <w:sz w:val="24"/>
+          <w:szCs w:val="28"/>
+        </w:rPr>
+        <w:t xml:space="preserve"> j = 1;</w:t>
+      </w:r>
+    </w:p>
+    <w:p>
+      <w:pPr>
+        <w:spacing w:after="0" w:line="240" w:lineRule="auto"/>
+        <w:ind w:left="2520"/>
+        <w:jc w:val="both"/>
+        <w:rPr>
+          <w:rFonts w:ascii="Times New Roman" w:hAnsi="Times New Roman" w:cs="Times New Roman"/>
+          <w:color w:val="000000" w:themeColor="text1"/>
+          <w:sz w:val="24"/>
+          <w:szCs w:val="28"/>
+        </w:rPr>
+      </w:pPr>
+      <w:proofErr w:type="gramStart"/>
+      <w:r>
+        <w:rPr>
+          <w:rFonts w:ascii="Times New Roman" w:hAnsi="Times New Roman" w:cs="Times New Roman"/>
+          <w:color w:val="000000" w:themeColor="text1"/>
+          <w:sz w:val="24"/>
+          <w:szCs w:val="28"/>
+        </w:rPr>
+        <w:t>While(</w:t>
+      </w:r>
+      <w:proofErr w:type="gramEnd"/>
+      <w:r>
+        <w:rPr>
+          <w:rFonts w:ascii="Times New Roman" w:hAnsi="Times New Roman" w:cs="Times New Roman"/>
+          <w:color w:val="000000" w:themeColor="text1"/>
+          <w:sz w:val="24"/>
+          <w:szCs w:val="28"/>
+        </w:rPr>
+        <w:t>j&lt;5){</w:t>
+      </w:r>
+    </w:p>
+    <w:p>
+      <w:pPr>
+        <w:spacing w:after="0" w:line="240" w:lineRule="auto"/>
+        <w:ind w:left="2520"/>
+        <w:jc w:val="both"/>
+        <w:rPr>
+          <w:rFonts w:ascii="Times New Roman" w:hAnsi="Times New Roman" w:cs="Times New Roman"/>
+          <w:color w:val="000000" w:themeColor="text1"/>
+          <w:sz w:val="24"/>
+          <w:szCs w:val="28"/>
+        </w:rPr>
+      </w:pPr>
+      <w:r>
+        <w:rPr>
+          <w:rFonts w:ascii="Times New Roman" w:hAnsi="Times New Roman" w:cs="Times New Roman"/>
+          <w:color w:val="000000" w:themeColor="text1"/>
+          <w:sz w:val="24"/>
+          <w:szCs w:val="28"/>
+        </w:rPr>
+        <w:t>J++</w:t>
+      </w:r>
+    </w:p>
+    <w:p>
+      <w:pPr>
+        <w:spacing w:after="0" w:line="240" w:lineRule="auto"/>
+        <w:ind w:left="2520"/>
+        <w:jc w:val="both"/>
+        <w:rPr>
+          <w:rFonts w:ascii="Times New Roman" w:hAnsi="Times New Roman" w:cs="Times New Roman"/>
+          <w:color w:val="000000" w:themeColor="text1"/>
+          <w:sz w:val="24"/>
+          <w:szCs w:val="28"/>
+        </w:rPr>
+      </w:pPr>
+      <w:r>
+        <w:rPr>
+          <w:rFonts w:ascii="Times New Roman" w:hAnsi="Times New Roman" w:cs="Times New Roman"/>
+          <w:color w:val="000000" w:themeColor="text1"/>
+          <w:sz w:val="24"/>
+          <w:szCs w:val="28"/>
+        </w:rPr>
+        <w:t>}</w:t>
+      </w:r>
+    </w:p>
+    <w:p>
+      <w:pPr>
+        <w:spacing w:after="0" w:line="240" w:lineRule="auto"/>
+        <w:ind w:left="1800"/>
+        <w:jc w:val="both"/>
+        <w:rPr>
+          <w:rFonts w:ascii="Times New Roman" w:hAnsi="Times New Roman" w:cs="Times New Roman"/>
+          <w:color w:val="000000" w:themeColor="text1"/>
+          <w:sz w:val="24"/>
+          <w:szCs w:val="28"/>
+        </w:rPr>
+      </w:pPr>
+      <w:r>
+        <w:rPr>
+          <w:rFonts w:ascii="Times New Roman" w:hAnsi="Times New Roman" w:cs="Times New Roman"/>
+          <w:b/>
+          <w:sz w:val="28"/>
+          <w:szCs w:val="28"/>
+        </w:rPr>
+        <w:tab/>
+      </w:r>
+      <w:r>
+        <w:rPr>
+          <w:rFonts w:ascii="Times New Roman" w:hAnsi="Times New Roman" w:cs="Times New Roman"/>
+          <w:b/>
+          <w:sz w:val="28"/>
+          <w:szCs w:val="28"/>
+        </w:rPr>
+        <w:tab/>
+      </w:r>
+    </w:p>
+    <w:p>
+      <w:pPr>
+        <w:pStyle w:val="ListParagraph"/>
+        <w:numPr>
+          <w:ilvl w:val="0"/>
+          <w:numId w:val="34"/>
+        </w:numPr>
+        <w:spacing w:after="0" w:line="240" w:lineRule="auto"/>
+        <w:jc w:val="both"/>
+        <w:rPr>
+          <w:rFonts w:ascii="Times New Roman" w:hAnsi="Times New Roman" w:cs="Times New Roman"/>
+          <w:b/>
+          <w:color w:val="000000" w:themeColor="text1"/>
+          <w:sz w:val="24"/>
+          <w:szCs w:val="28"/>
+        </w:rPr>
+      </w:pPr>
+      <w:r>
+        <w:rPr>
+          <w:rFonts w:ascii="Times New Roman" w:hAnsi="Times New Roman" w:cs="Times New Roman"/>
+          <w:b/>
+          <w:color w:val="000000" w:themeColor="text1"/>
+          <w:sz w:val="24"/>
+          <w:szCs w:val="28"/>
+        </w:rPr>
+        <w:t>Array</w:t>
+      </w:r>
+    </w:p>
+    <w:p>
+      <w:pPr>
+        <w:pStyle w:val="ListParagraph"/>
+        <w:numPr>
+          <w:ilvl w:val="1"/>
+          <w:numId w:val="34"/>
+        </w:numPr>
+        <w:spacing w:after="0" w:line="240" w:lineRule="auto"/>
+        <w:jc w:val="both"/>
+        <w:rPr>
+          <w:rFonts w:ascii="Times New Roman" w:hAnsi="Times New Roman" w:cs="Times New Roman"/>
+          <w:color w:val="000000" w:themeColor="text1"/>
+          <w:sz w:val="24"/>
+          <w:szCs w:val="28"/>
+        </w:rPr>
+      </w:pPr>
+      <w:r>
+        <w:rPr>
+          <w:rFonts w:ascii="Times New Roman" w:hAnsi="Times New Roman" w:cs="Times New Roman"/>
+          <w:color w:val="000000" w:themeColor="text1"/>
+          <w:sz w:val="24"/>
+          <w:szCs w:val="28"/>
+        </w:rPr>
+        <w:t>To store multiple values</w:t>
+      </w:r>
+      <w:r>
+        <w:rPr>
+          <w:rFonts w:ascii="Times New Roman" w:hAnsi="Times New Roman" w:cs="Times New Roman"/>
+          <w:color w:val="000000" w:themeColor="text1"/>
+          <w:sz w:val="24"/>
+          <w:szCs w:val="28"/>
+        </w:rPr>
+        <w:t xml:space="preserve"> with Index</w:t>
+      </w:r>
+    </w:p>
+    <w:p>
+      <w:pPr>
+        <w:spacing w:after="0" w:line="240" w:lineRule="auto"/>
+        <w:jc w:val="both"/>
+        <w:rPr>
+          <w:rFonts w:ascii="Times New Roman" w:hAnsi="Times New Roman" w:cs="Times New Roman"/>
+          <w:b/>
+          <w:color w:val="000000" w:themeColor="text1"/>
+          <w:sz w:val="24"/>
+          <w:szCs w:val="28"/>
+        </w:rPr>
+      </w:pPr>
+      <w:bookmarkStart w:id="0" w:name="_GoBack"/>
+      <w:bookmarkEnd w:id="0"/>
+    </w:p>
+    <w:p>
+      <w:pPr>
+        <w:spacing w:after="0" w:line="240" w:lineRule="auto"/>
+        <w:ind w:left="2160"/>
+        <w:jc w:val="both"/>
+        <w:rPr>
+          <w:rFonts w:ascii="Times New Roman" w:hAnsi="Times New Roman" w:cs="Times New Roman"/>
+          <w:color w:val="000000" w:themeColor="text1"/>
+          <w:sz w:val="24"/>
+          <w:szCs w:val="28"/>
+        </w:rPr>
+      </w:pPr>
+      <w:proofErr w:type="spellStart"/>
+      <w:r>
+        <w:rPr>
+          <w:rFonts w:ascii="Times New Roman" w:hAnsi="Times New Roman" w:cs="Times New Roman"/>
+          <w:color w:val="000000" w:themeColor="text1"/>
+          <w:sz w:val="24"/>
+          <w:szCs w:val="28"/>
+        </w:rPr>
+        <w:t>Def</w:t>
+      </w:r>
+      <w:proofErr w:type="spellEnd"/>
+      <w:r>
+        <w:rPr>
+          <w:rFonts w:ascii="Times New Roman" w:hAnsi="Times New Roman" w:cs="Times New Roman"/>
+          <w:color w:val="000000" w:themeColor="text1"/>
+          <w:sz w:val="24"/>
+          <w:szCs w:val="28"/>
+        </w:rPr>
+        <w:t xml:space="preserve"> terms = [“</w:t>
+      </w:r>
+      <w:proofErr w:type="spellStart"/>
+      <w:r>
+        <w:rPr>
+          <w:rFonts w:ascii="Times New Roman" w:hAnsi="Times New Roman" w:cs="Times New Roman"/>
+          <w:color w:val="000000" w:themeColor="text1"/>
+          <w:sz w:val="24"/>
+          <w:szCs w:val="28"/>
+        </w:rPr>
+        <w:t>SoapUI</w:t>
+      </w:r>
+      <w:proofErr w:type="spellEnd"/>
+      <w:r>
+        <w:rPr>
+          <w:rFonts w:ascii="Times New Roman" w:hAnsi="Times New Roman" w:cs="Times New Roman"/>
+          <w:color w:val="000000" w:themeColor="text1"/>
+          <w:sz w:val="24"/>
+          <w:szCs w:val="28"/>
+        </w:rPr>
+        <w:t>”, “</w:t>
+      </w:r>
+      <w:proofErr w:type="spellStart"/>
+      <w:r>
+        <w:rPr>
+          <w:rFonts w:ascii="Times New Roman" w:hAnsi="Times New Roman" w:cs="Times New Roman"/>
+          <w:color w:val="000000" w:themeColor="text1"/>
+          <w:sz w:val="24"/>
+          <w:szCs w:val="28"/>
+        </w:rPr>
+        <w:t>ReadyAPI</w:t>
+      </w:r>
+      <w:proofErr w:type="spellEnd"/>
+      <w:r>
+        <w:rPr>
+          <w:rFonts w:ascii="Times New Roman" w:hAnsi="Times New Roman" w:cs="Times New Roman"/>
+          <w:color w:val="000000" w:themeColor="text1"/>
+          <w:sz w:val="24"/>
+          <w:szCs w:val="28"/>
+        </w:rPr>
+        <w:t>”, “Groovy”]</w:t>
+      </w:r>
+    </w:p>
+    <w:p>
+      <w:pPr>
+        <w:spacing w:after="0" w:line="240" w:lineRule="auto"/>
+        <w:ind w:left="2160"/>
+        <w:jc w:val="both"/>
+        <w:rPr>
+          <w:rFonts w:ascii="Times New Roman" w:hAnsi="Times New Roman" w:cs="Times New Roman"/>
+          <w:color w:val="000000" w:themeColor="text1"/>
+          <w:sz w:val="24"/>
+          <w:szCs w:val="28"/>
+        </w:rPr>
+      </w:pPr>
+      <w:r>
+        <w:rPr>
+          <w:rFonts w:ascii="Times New Roman" w:hAnsi="Times New Roman" w:cs="Times New Roman"/>
+          <w:color w:val="000000" w:themeColor="text1"/>
+          <w:sz w:val="24"/>
+          <w:szCs w:val="28"/>
+        </w:rPr>
+        <w:t xml:space="preserve">Log.info </w:t>
+      </w:r>
+      <w:proofErr w:type="gramStart"/>
+      <w:r>
+        <w:rPr>
+          <w:rFonts w:ascii="Times New Roman" w:hAnsi="Times New Roman" w:cs="Times New Roman"/>
+          <w:color w:val="000000" w:themeColor="text1"/>
+          <w:sz w:val="24"/>
+          <w:szCs w:val="28"/>
+        </w:rPr>
+        <w:t>terms[</w:t>
+      </w:r>
+      <w:proofErr w:type="gramEnd"/>
+      <w:r>
+        <w:rPr>
+          <w:rFonts w:ascii="Times New Roman" w:hAnsi="Times New Roman" w:cs="Times New Roman"/>
+          <w:color w:val="000000" w:themeColor="text1"/>
+          <w:sz w:val="24"/>
+          <w:szCs w:val="28"/>
+        </w:rPr>
+        <w:t>0] //</w:t>
+      </w:r>
+      <w:proofErr w:type="spellStart"/>
+      <w:r>
+        <w:rPr>
+          <w:rFonts w:ascii="Times New Roman" w:hAnsi="Times New Roman" w:cs="Times New Roman"/>
+          <w:color w:val="000000" w:themeColor="text1"/>
+          <w:sz w:val="24"/>
+          <w:szCs w:val="28"/>
+        </w:rPr>
+        <w:t>soapui</w:t>
+      </w:r>
+      <w:proofErr w:type="spellEnd"/>
+    </w:p>
+    <w:p>
+      <w:pPr>
+        <w:spacing w:after="0" w:line="240" w:lineRule="auto"/>
+        <w:ind w:left="2160"/>
+        <w:jc w:val="both"/>
+        <w:rPr>
+          <w:rFonts w:ascii="Times New Roman" w:hAnsi="Times New Roman" w:cs="Times New Roman"/>
+          <w:color w:val="000000" w:themeColor="text1"/>
+          <w:sz w:val="24"/>
+          <w:szCs w:val="28"/>
+        </w:rPr>
+      </w:pPr>
+      <w:proofErr w:type="gramStart"/>
+      <w:r>
+        <w:rPr>
+          <w:rFonts w:ascii="Times New Roman" w:hAnsi="Times New Roman" w:cs="Times New Roman"/>
+          <w:color w:val="000000" w:themeColor="text1"/>
+          <w:sz w:val="24"/>
+          <w:szCs w:val="28"/>
+        </w:rPr>
+        <w:t>For(</w:t>
+      </w:r>
+      <w:proofErr w:type="spellStart"/>
+      <w:proofErr w:type="gramEnd"/>
+      <w:r>
+        <w:rPr>
+          <w:rFonts w:ascii="Times New Roman" w:hAnsi="Times New Roman" w:cs="Times New Roman"/>
+          <w:color w:val="000000" w:themeColor="text1"/>
+          <w:sz w:val="24"/>
+          <w:szCs w:val="28"/>
+        </w:rPr>
+        <w:t>def</w:t>
+      </w:r>
+      <w:proofErr w:type="spellEnd"/>
+      <w:r>
+        <w:rPr>
+          <w:rFonts w:ascii="Times New Roman" w:hAnsi="Times New Roman" w:cs="Times New Roman"/>
+          <w:color w:val="000000" w:themeColor="text1"/>
+          <w:sz w:val="24"/>
+          <w:szCs w:val="28"/>
+        </w:rPr>
+        <w:t xml:space="preserve"> i=0; i&lt;</w:t>
+      </w:r>
+      <w:proofErr w:type="spellStart"/>
+      <w:r>
+        <w:rPr>
+          <w:rFonts w:ascii="Times New Roman" w:hAnsi="Times New Roman" w:cs="Times New Roman"/>
+          <w:color w:val="000000" w:themeColor="text1"/>
+          <w:sz w:val="24"/>
+          <w:szCs w:val="28"/>
+        </w:rPr>
+        <w:t>terms.size</w:t>
+      </w:r>
+      <w:proofErr w:type="spellEnd"/>
+      <w:r>
+        <w:rPr>
+          <w:rFonts w:ascii="Times New Roman" w:hAnsi="Times New Roman" w:cs="Times New Roman"/>
+          <w:color w:val="000000" w:themeColor="text1"/>
+          <w:sz w:val="24"/>
+          <w:szCs w:val="28"/>
+        </w:rPr>
+        <w:t>(); i++){</w:t>
+      </w:r>
+    </w:p>
+    <w:p>
+      <w:pPr>
+        <w:spacing w:after="0" w:line="240" w:lineRule="auto"/>
+        <w:ind w:left="2160"/>
+        <w:jc w:val="both"/>
+        <w:rPr>
+          <w:rFonts w:ascii="Times New Roman" w:hAnsi="Times New Roman" w:cs="Times New Roman"/>
+          <w:color w:val="000000" w:themeColor="text1"/>
+          <w:sz w:val="24"/>
+          <w:szCs w:val="28"/>
+        </w:rPr>
+      </w:pPr>
+      <w:r>
+        <w:rPr>
+          <w:rFonts w:ascii="Times New Roman" w:hAnsi="Times New Roman" w:cs="Times New Roman"/>
+          <w:color w:val="000000" w:themeColor="text1"/>
+          <w:sz w:val="24"/>
+          <w:szCs w:val="28"/>
+        </w:rPr>
+        <w:tab/>
+        <w:t>Log.info terms[i]</w:t>
+      </w:r>
+    </w:p>
+    <w:p>
+      <w:pPr>
+        <w:spacing w:after="0" w:line="240" w:lineRule="auto"/>
+        <w:ind w:left="2160"/>
+        <w:jc w:val="both"/>
+        <w:rPr>
+          <w:rFonts w:ascii="Times New Roman" w:hAnsi="Times New Roman" w:cs="Times New Roman"/>
+          <w:color w:val="000000" w:themeColor="text1"/>
+          <w:sz w:val="24"/>
+          <w:szCs w:val="28"/>
+        </w:rPr>
+      </w:pPr>
+      <w:r>
+        <w:rPr>
+          <w:rFonts w:ascii="Times New Roman" w:hAnsi="Times New Roman" w:cs="Times New Roman"/>
+          <w:color w:val="000000" w:themeColor="text1"/>
+          <w:sz w:val="24"/>
+          <w:szCs w:val="28"/>
+        </w:rPr>
+        <w:t>}</w:t>
+      </w:r>
+    </w:p>
+    <w:p>
+      <w:pPr>
+        <w:pStyle w:val="ListParagraph"/>
+        <w:spacing w:after="0" w:line="240" w:lineRule="auto"/>
+        <w:ind w:left="2520"/>
+        <w:jc w:val="both"/>
+        <w:rPr>
+          <w:rFonts w:ascii="Times New Roman" w:hAnsi="Times New Roman" w:cs="Times New Roman"/>
+          <w:b/>
+          <w:color w:val="000000" w:themeColor="text1"/>
+          <w:sz w:val="24"/>
+          <w:szCs w:val="28"/>
+        </w:rPr>
+      </w:pPr>
+    </w:p>
+    <w:p>
+      <w:pPr>
+        <w:pStyle w:val="ListParagraph"/>
+        <w:numPr>
+          <w:ilvl w:val="0"/>
+          <w:numId w:val="34"/>
+        </w:numPr>
+        <w:spacing w:after="0" w:line="240" w:lineRule="auto"/>
+        <w:jc w:val="both"/>
+        <w:rPr>
+          <w:rFonts w:ascii="Times New Roman" w:hAnsi="Times New Roman" w:cs="Times New Roman"/>
+          <w:b/>
+          <w:color w:val="000000" w:themeColor="text1"/>
+          <w:sz w:val="24"/>
+          <w:szCs w:val="28"/>
+        </w:rPr>
+      </w:pPr>
+      <w:r>
+        <w:rPr>
+          <w:rFonts w:ascii="Times New Roman" w:hAnsi="Times New Roman" w:cs="Times New Roman"/>
+          <w:b/>
+          <w:color w:val="000000" w:themeColor="text1"/>
+          <w:sz w:val="24"/>
+          <w:szCs w:val="28"/>
+        </w:rPr>
+        <w:t>List</w:t>
+      </w:r>
+    </w:p>
+    <w:p>
+      <w:pPr>
+        <w:pStyle w:val="ListParagraph"/>
+        <w:numPr>
+          <w:ilvl w:val="1"/>
+          <w:numId w:val="34"/>
+        </w:numPr>
+        <w:spacing w:after="0" w:line="240" w:lineRule="auto"/>
+        <w:jc w:val="both"/>
+        <w:rPr>
+          <w:rFonts w:ascii="Times New Roman" w:hAnsi="Times New Roman" w:cs="Times New Roman"/>
+          <w:color w:val="000000" w:themeColor="text1"/>
+          <w:sz w:val="24"/>
+          <w:szCs w:val="28"/>
+        </w:rPr>
+      </w:pPr>
+      <w:r>
+        <w:rPr>
+          <w:rFonts w:ascii="Times New Roman" w:hAnsi="Times New Roman" w:cs="Times New Roman"/>
+          <w:color w:val="000000" w:themeColor="text1"/>
+          <w:sz w:val="24"/>
+          <w:szCs w:val="28"/>
+        </w:rPr>
+        <w:t>It’s for set of values</w:t>
+      </w:r>
+    </w:p>
+    <w:p>
+      <w:pPr>
+        <w:pStyle w:val="ListParagraph"/>
+        <w:spacing w:after="0" w:line="240" w:lineRule="auto"/>
+        <w:ind w:left="2520"/>
+        <w:jc w:val="both"/>
+        <w:rPr>
+          <w:rFonts w:ascii="Times New Roman" w:hAnsi="Times New Roman" w:cs="Times New Roman"/>
+          <w:b/>
+          <w:color w:val="000000" w:themeColor="text1"/>
+          <w:sz w:val="24"/>
+          <w:szCs w:val="28"/>
+        </w:rPr>
+      </w:pPr>
+    </w:p>
+    <w:p>
+      <w:pPr>
+        <w:spacing w:after="0" w:line="240" w:lineRule="auto"/>
+        <w:ind w:left="2160"/>
+        <w:jc w:val="both"/>
+        <w:rPr>
+          <w:rFonts w:ascii="Times New Roman" w:hAnsi="Times New Roman" w:cs="Times New Roman"/>
+          <w:color w:val="000000" w:themeColor="text1"/>
+          <w:sz w:val="24"/>
+          <w:szCs w:val="28"/>
+        </w:rPr>
+      </w:pPr>
+      <w:proofErr w:type="spellStart"/>
+      <w:r>
+        <w:rPr>
+          <w:rFonts w:ascii="Times New Roman" w:hAnsi="Times New Roman" w:cs="Times New Roman"/>
+          <w:color w:val="000000" w:themeColor="text1"/>
+          <w:sz w:val="24"/>
+          <w:szCs w:val="28"/>
+        </w:rPr>
+        <w:t>Def</w:t>
+      </w:r>
+      <w:proofErr w:type="spellEnd"/>
+      <w:r>
+        <w:rPr>
+          <w:rFonts w:ascii="Times New Roman" w:hAnsi="Times New Roman" w:cs="Times New Roman"/>
+          <w:color w:val="000000" w:themeColor="text1"/>
+          <w:sz w:val="24"/>
+          <w:szCs w:val="28"/>
+        </w:rPr>
+        <w:t xml:space="preserve"> courses = [1</w:t>
+      </w:r>
+      <w:proofErr w:type="gramStart"/>
+      <w:r>
+        <w:rPr>
+          <w:rFonts w:ascii="Times New Roman" w:hAnsi="Times New Roman" w:cs="Times New Roman"/>
+          <w:color w:val="000000" w:themeColor="text1"/>
+          <w:sz w:val="24"/>
+          <w:szCs w:val="28"/>
+        </w:rPr>
+        <w:t>,2</w:t>
+      </w:r>
+      <w:proofErr w:type="gramEnd"/>
+      <w:r>
+        <w:rPr>
+          <w:rFonts w:ascii="Times New Roman" w:hAnsi="Times New Roman" w:cs="Times New Roman"/>
+          <w:color w:val="000000" w:themeColor="text1"/>
+          <w:sz w:val="24"/>
+          <w:szCs w:val="28"/>
+        </w:rPr>
+        <w:t>, “Soap”, 3,4]</w:t>
+      </w:r>
+    </w:p>
+    <w:p>
+      <w:pPr>
+        <w:spacing w:after="0" w:line="240" w:lineRule="auto"/>
+        <w:ind w:left="2160"/>
+        <w:jc w:val="both"/>
+        <w:rPr>
+          <w:rFonts w:ascii="Times New Roman" w:hAnsi="Times New Roman" w:cs="Times New Roman"/>
+          <w:color w:val="000000" w:themeColor="text1"/>
+          <w:sz w:val="24"/>
+          <w:szCs w:val="28"/>
+        </w:rPr>
+      </w:pPr>
+      <w:r>
+        <w:rPr>
+          <w:rFonts w:ascii="Times New Roman" w:hAnsi="Times New Roman" w:cs="Times New Roman"/>
+          <w:color w:val="000000" w:themeColor="text1"/>
+          <w:sz w:val="24"/>
+          <w:szCs w:val="28"/>
+        </w:rPr>
+        <w:t xml:space="preserve">Log.info </w:t>
+      </w:r>
+      <w:proofErr w:type="gramStart"/>
+      <w:r>
+        <w:rPr>
+          <w:rFonts w:ascii="Times New Roman" w:hAnsi="Times New Roman" w:cs="Times New Roman"/>
+          <w:color w:val="000000" w:themeColor="text1"/>
+          <w:sz w:val="24"/>
+          <w:szCs w:val="28"/>
+        </w:rPr>
+        <w:t>course[</w:t>
+      </w:r>
+      <w:proofErr w:type="gramEnd"/>
+      <w:r>
+        <w:rPr>
+          <w:rFonts w:ascii="Times New Roman" w:hAnsi="Times New Roman" w:cs="Times New Roman"/>
+          <w:color w:val="000000" w:themeColor="text1"/>
+          <w:sz w:val="24"/>
+          <w:szCs w:val="28"/>
+        </w:rPr>
+        <w:t>2]  //soap</w:t>
+      </w:r>
+    </w:p>
+    <w:p>
+      <w:pPr>
+        <w:pStyle w:val="ListParagraph"/>
+        <w:spacing w:after="0" w:line="240" w:lineRule="auto"/>
+        <w:ind w:left="1800"/>
+        <w:jc w:val="both"/>
+        <w:rPr>
+          <w:rFonts w:ascii="Times New Roman" w:hAnsi="Times New Roman" w:cs="Times New Roman"/>
+          <w:b/>
+          <w:color w:val="000000" w:themeColor="text1"/>
+          <w:sz w:val="24"/>
+          <w:szCs w:val="28"/>
+        </w:rPr>
+      </w:pPr>
+    </w:p>
+    <w:p>
+      <w:pPr>
+        <w:pStyle w:val="ListParagraph"/>
+        <w:numPr>
+          <w:ilvl w:val="0"/>
+          <w:numId w:val="34"/>
+        </w:numPr>
+        <w:spacing w:after="0" w:line="240" w:lineRule="auto"/>
+        <w:jc w:val="both"/>
+        <w:rPr>
+          <w:rFonts w:ascii="Times New Roman" w:hAnsi="Times New Roman" w:cs="Times New Roman"/>
+          <w:b/>
+          <w:color w:val="000000" w:themeColor="text1"/>
+          <w:sz w:val="24"/>
+          <w:szCs w:val="28"/>
+        </w:rPr>
+      </w:pPr>
+      <w:r>
+        <w:rPr>
+          <w:rFonts w:ascii="Times New Roman" w:hAnsi="Times New Roman" w:cs="Times New Roman"/>
+          <w:b/>
+          <w:color w:val="000000" w:themeColor="text1"/>
+          <w:sz w:val="24"/>
+          <w:szCs w:val="28"/>
+        </w:rPr>
+        <w:t>Array List</w:t>
+      </w:r>
+    </w:p>
+    <w:p>
+      <w:pPr>
+        <w:pStyle w:val="ListParagraph"/>
+        <w:numPr>
+          <w:ilvl w:val="1"/>
+          <w:numId w:val="34"/>
+        </w:numPr>
+        <w:spacing w:after="0" w:line="240" w:lineRule="auto"/>
+        <w:jc w:val="both"/>
+        <w:rPr>
+          <w:rFonts w:ascii="Times New Roman" w:hAnsi="Times New Roman" w:cs="Times New Roman"/>
+          <w:color w:val="000000" w:themeColor="text1"/>
+          <w:sz w:val="24"/>
+          <w:szCs w:val="28"/>
+        </w:rPr>
+      </w:pPr>
+      <w:r>
+        <w:rPr>
+          <w:rFonts w:ascii="Times New Roman" w:hAnsi="Times New Roman" w:cs="Times New Roman"/>
+          <w:color w:val="000000" w:themeColor="text1"/>
+          <w:sz w:val="24"/>
+          <w:szCs w:val="28"/>
+        </w:rPr>
+        <w:t>It’s same like array, but no index required to store value</w:t>
+      </w:r>
+    </w:p>
+    <w:p>
+      <w:pPr>
+        <w:pStyle w:val="ListParagraph"/>
+        <w:spacing w:after="0" w:line="240" w:lineRule="auto"/>
+        <w:ind w:left="2520"/>
+        <w:jc w:val="both"/>
+        <w:rPr>
+          <w:rFonts w:ascii="Times New Roman" w:hAnsi="Times New Roman" w:cs="Times New Roman"/>
+          <w:color w:val="000000" w:themeColor="text1"/>
+          <w:sz w:val="24"/>
+          <w:szCs w:val="28"/>
+        </w:rPr>
+      </w:pPr>
+    </w:p>
+    <w:p>
+      <w:pPr>
+        <w:spacing w:after="0" w:line="240" w:lineRule="auto"/>
+        <w:ind w:left="2160"/>
+        <w:jc w:val="both"/>
+        <w:rPr>
+          <w:rFonts w:ascii="Times New Roman" w:hAnsi="Times New Roman" w:cs="Times New Roman"/>
+          <w:color w:val="000000" w:themeColor="text1"/>
+          <w:sz w:val="24"/>
+          <w:szCs w:val="28"/>
+        </w:rPr>
+      </w:pPr>
+      <w:proofErr w:type="spellStart"/>
+      <w:r>
+        <w:rPr>
+          <w:rFonts w:ascii="Times New Roman" w:hAnsi="Times New Roman" w:cs="Times New Roman"/>
+          <w:color w:val="000000" w:themeColor="text1"/>
+          <w:sz w:val="24"/>
+          <w:szCs w:val="28"/>
+        </w:rPr>
+        <w:t>ArrayList</w:t>
+      </w:r>
+      <w:proofErr w:type="spellEnd"/>
+      <w:r>
+        <w:rPr>
+          <w:rFonts w:ascii="Times New Roman" w:hAnsi="Times New Roman" w:cs="Times New Roman"/>
+          <w:color w:val="000000" w:themeColor="text1"/>
+          <w:sz w:val="24"/>
+          <w:szCs w:val="28"/>
+        </w:rPr>
+        <w:t xml:space="preserve"> </w:t>
+      </w:r>
+      <w:proofErr w:type="spellStart"/>
+      <w:r>
+        <w:rPr>
+          <w:rFonts w:ascii="Times New Roman" w:hAnsi="Times New Roman" w:cs="Times New Roman"/>
+          <w:color w:val="000000" w:themeColor="text1"/>
+          <w:sz w:val="24"/>
+          <w:szCs w:val="28"/>
+        </w:rPr>
+        <w:t>ar</w:t>
+      </w:r>
+      <w:proofErr w:type="spellEnd"/>
+      <w:r>
+        <w:rPr>
+          <w:rFonts w:ascii="Times New Roman" w:hAnsi="Times New Roman" w:cs="Times New Roman"/>
+          <w:color w:val="000000" w:themeColor="text1"/>
+          <w:sz w:val="24"/>
+          <w:szCs w:val="28"/>
+        </w:rPr>
+        <w:t xml:space="preserve"> = new </w:t>
+      </w:r>
+      <w:proofErr w:type="spellStart"/>
+      <w:proofErr w:type="gramStart"/>
+      <w:r>
+        <w:rPr>
+          <w:rFonts w:ascii="Times New Roman" w:hAnsi="Times New Roman" w:cs="Times New Roman"/>
+          <w:color w:val="000000" w:themeColor="text1"/>
+          <w:sz w:val="24"/>
+          <w:szCs w:val="28"/>
+        </w:rPr>
+        <w:t>ArrayList</w:t>
+      </w:r>
+      <w:proofErr w:type="spellEnd"/>
+      <w:r>
+        <w:rPr>
+          <w:rFonts w:ascii="Times New Roman" w:hAnsi="Times New Roman" w:cs="Times New Roman"/>
+          <w:color w:val="000000" w:themeColor="text1"/>
+          <w:sz w:val="24"/>
+          <w:szCs w:val="28"/>
+        </w:rPr>
+        <w:t>()</w:t>
+      </w:r>
+      <w:proofErr w:type="gramEnd"/>
+    </w:p>
+    <w:p>
+      <w:pPr>
+        <w:spacing w:after="0" w:line="240" w:lineRule="auto"/>
+        <w:ind w:left="2160"/>
+        <w:jc w:val="both"/>
+        <w:rPr>
+          <w:rFonts w:ascii="Times New Roman" w:hAnsi="Times New Roman" w:cs="Times New Roman"/>
+          <w:color w:val="000000" w:themeColor="text1"/>
+          <w:sz w:val="24"/>
+          <w:szCs w:val="28"/>
+        </w:rPr>
+      </w:pPr>
+      <w:proofErr w:type="spellStart"/>
+      <w:proofErr w:type="gramStart"/>
+      <w:r>
+        <w:rPr>
+          <w:rFonts w:ascii="Times New Roman" w:hAnsi="Times New Roman" w:cs="Times New Roman"/>
+          <w:color w:val="000000" w:themeColor="text1"/>
+          <w:sz w:val="24"/>
+          <w:szCs w:val="28"/>
+        </w:rPr>
+        <w:t>Ar.add</w:t>
+      </w:r>
+      <w:proofErr w:type="spellEnd"/>
+      <w:r>
+        <w:rPr>
+          <w:rFonts w:ascii="Times New Roman" w:hAnsi="Times New Roman" w:cs="Times New Roman"/>
+          <w:color w:val="000000" w:themeColor="text1"/>
+          <w:sz w:val="24"/>
+          <w:szCs w:val="28"/>
+        </w:rPr>
+        <w:t>(</w:t>
+      </w:r>
+      <w:proofErr w:type="gramEnd"/>
+      <w:r>
+        <w:rPr>
+          <w:rFonts w:ascii="Times New Roman" w:hAnsi="Times New Roman" w:cs="Times New Roman"/>
+          <w:color w:val="000000" w:themeColor="text1"/>
+          <w:sz w:val="24"/>
+          <w:szCs w:val="28"/>
+        </w:rPr>
+        <w:t>“</w:t>
+      </w:r>
+      <w:proofErr w:type="spellStart"/>
+      <w:r>
+        <w:rPr>
+          <w:rFonts w:ascii="Times New Roman" w:hAnsi="Times New Roman" w:cs="Times New Roman"/>
+          <w:color w:val="000000" w:themeColor="text1"/>
+          <w:sz w:val="24"/>
+          <w:szCs w:val="28"/>
+        </w:rPr>
+        <w:t>SoapUI</w:t>
+      </w:r>
+      <w:proofErr w:type="spellEnd"/>
+      <w:r>
+        <w:rPr>
+          <w:rFonts w:ascii="Times New Roman" w:hAnsi="Times New Roman" w:cs="Times New Roman"/>
+          <w:color w:val="000000" w:themeColor="text1"/>
+          <w:sz w:val="24"/>
+          <w:szCs w:val="28"/>
+        </w:rPr>
+        <w:t>”)</w:t>
+      </w:r>
+    </w:p>
+    <w:p>
+      <w:pPr>
+        <w:spacing w:after="0" w:line="240" w:lineRule="auto"/>
+        <w:ind w:left="2160"/>
+        <w:jc w:val="both"/>
+        <w:rPr>
+          <w:rFonts w:ascii="Times New Roman" w:hAnsi="Times New Roman" w:cs="Times New Roman"/>
+          <w:color w:val="000000" w:themeColor="text1"/>
+          <w:sz w:val="24"/>
+          <w:szCs w:val="28"/>
+        </w:rPr>
+      </w:pPr>
+      <w:proofErr w:type="spellStart"/>
+      <w:proofErr w:type="gramStart"/>
+      <w:r>
+        <w:rPr>
+          <w:rFonts w:ascii="Times New Roman" w:hAnsi="Times New Roman" w:cs="Times New Roman"/>
+          <w:color w:val="000000" w:themeColor="text1"/>
+          <w:sz w:val="24"/>
+          <w:szCs w:val="28"/>
+        </w:rPr>
+        <w:t>Ar.add</w:t>
+      </w:r>
+      <w:proofErr w:type="spellEnd"/>
+      <w:r>
+        <w:rPr>
+          <w:rFonts w:ascii="Times New Roman" w:hAnsi="Times New Roman" w:cs="Times New Roman"/>
+          <w:color w:val="000000" w:themeColor="text1"/>
+          <w:sz w:val="24"/>
+          <w:szCs w:val="28"/>
+        </w:rPr>
+        <w:t>(</w:t>
+      </w:r>
+      <w:proofErr w:type="gramEnd"/>
+      <w:r>
+        <w:rPr>
+          <w:rFonts w:ascii="Times New Roman" w:hAnsi="Times New Roman" w:cs="Times New Roman"/>
+          <w:color w:val="000000" w:themeColor="text1"/>
+          <w:sz w:val="24"/>
+          <w:szCs w:val="28"/>
+        </w:rPr>
+        <w:t>“</w:t>
+      </w:r>
+      <w:proofErr w:type="spellStart"/>
+      <w:r>
+        <w:rPr>
+          <w:rFonts w:ascii="Times New Roman" w:hAnsi="Times New Roman" w:cs="Times New Roman"/>
+          <w:color w:val="000000" w:themeColor="text1"/>
+          <w:sz w:val="24"/>
+          <w:szCs w:val="28"/>
+        </w:rPr>
+        <w:t>ReadyAPI</w:t>
+      </w:r>
+      <w:proofErr w:type="spellEnd"/>
+      <w:r>
+        <w:rPr>
+          <w:rFonts w:ascii="Times New Roman" w:hAnsi="Times New Roman" w:cs="Times New Roman"/>
+          <w:color w:val="000000" w:themeColor="text1"/>
+          <w:sz w:val="24"/>
+          <w:szCs w:val="28"/>
+        </w:rPr>
+        <w:t>”)</w:t>
+      </w:r>
+    </w:p>
+    <w:p>
+      <w:pPr>
+        <w:spacing w:after="0" w:line="240" w:lineRule="auto"/>
+        <w:ind w:left="2160"/>
+        <w:jc w:val="both"/>
+        <w:rPr>
+          <w:rFonts w:ascii="Times New Roman" w:hAnsi="Times New Roman" w:cs="Times New Roman"/>
+          <w:color w:val="000000" w:themeColor="text1"/>
+          <w:sz w:val="24"/>
+          <w:szCs w:val="28"/>
+        </w:rPr>
+      </w:pPr>
+      <w:proofErr w:type="spellStart"/>
+      <w:r>
+        <w:rPr>
+          <w:rFonts w:ascii="Times New Roman" w:hAnsi="Times New Roman" w:cs="Times New Roman"/>
+          <w:color w:val="000000" w:themeColor="text1"/>
+          <w:sz w:val="24"/>
+          <w:szCs w:val="28"/>
+        </w:rPr>
+        <w:t>Log.ifo</w:t>
+      </w:r>
+      <w:proofErr w:type="spellEnd"/>
+      <w:r>
+        <w:rPr>
+          <w:rFonts w:ascii="Times New Roman" w:hAnsi="Times New Roman" w:cs="Times New Roman"/>
+          <w:color w:val="000000" w:themeColor="text1"/>
+          <w:sz w:val="24"/>
+          <w:szCs w:val="28"/>
+        </w:rPr>
+        <w:t xml:space="preserve"> </w:t>
+      </w:r>
+      <w:proofErr w:type="spellStart"/>
+      <w:proofErr w:type="gramStart"/>
+      <w:r>
+        <w:rPr>
+          <w:rFonts w:ascii="Times New Roman" w:hAnsi="Times New Roman" w:cs="Times New Roman"/>
+          <w:color w:val="000000" w:themeColor="text1"/>
+          <w:sz w:val="24"/>
+          <w:szCs w:val="28"/>
+        </w:rPr>
+        <w:t>ar.get</w:t>
+      </w:r>
+      <w:proofErr w:type="spellEnd"/>
+      <w:r>
+        <w:rPr>
+          <w:rFonts w:ascii="Times New Roman" w:hAnsi="Times New Roman" w:cs="Times New Roman"/>
+          <w:color w:val="000000" w:themeColor="text1"/>
+          <w:sz w:val="24"/>
+          <w:szCs w:val="28"/>
+        </w:rPr>
+        <w:t>(</w:t>
+      </w:r>
+      <w:proofErr w:type="gramEnd"/>
+      <w:r>
+        <w:rPr>
+          <w:rFonts w:ascii="Times New Roman" w:hAnsi="Times New Roman" w:cs="Times New Roman"/>
+          <w:color w:val="000000" w:themeColor="text1"/>
+          <w:sz w:val="24"/>
+          <w:szCs w:val="28"/>
+        </w:rPr>
+        <w:t>0) //</w:t>
+      </w:r>
+      <w:proofErr w:type="spellStart"/>
+      <w:r>
+        <w:rPr>
+          <w:rFonts w:ascii="Times New Roman" w:hAnsi="Times New Roman" w:cs="Times New Roman"/>
+          <w:color w:val="000000" w:themeColor="text1"/>
+          <w:sz w:val="24"/>
+          <w:szCs w:val="28"/>
+        </w:rPr>
+        <w:t>SoapUI</w:t>
+      </w:r>
+      <w:proofErr w:type="spellEnd"/>
+    </w:p>
+    <w:p>
+      <w:pPr>
+        <w:spacing w:after="0" w:line="240" w:lineRule="auto"/>
+        <w:ind w:left="2160"/>
+        <w:jc w:val="both"/>
+        <w:rPr>
+          <w:rFonts w:ascii="Times New Roman" w:hAnsi="Times New Roman" w:cs="Times New Roman"/>
+          <w:b/>
+          <w:color w:val="000000" w:themeColor="text1"/>
+          <w:sz w:val="24"/>
+          <w:szCs w:val="28"/>
+        </w:rPr>
+      </w:pPr>
+    </w:p>
+    <w:p>
+      <w:pPr>
+        <w:pStyle w:val="ListParagraph"/>
+        <w:numPr>
+          <w:ilvl w:val="0"/>
+          <w:numId w:val="34"/>
+        </w:numPr>
+        <w:spacing w:after="0" w:line="240" w:lineRule="auto"/>
+        <w:jc w:val="both"/>
+        <w:rPr>
+          <w:rFonts w:ascii="Times New Roman" w:hAnsi="Times New Roman" w:cs="Times New Roman"/>
+          <w:b/>
+          <w:color w:val="000000" w:themeColor="text1"/>
+          <w:sz w:val="24"/>
+          <w:szCs w:val="28"/>
+        </w:rPr>
+      </w:pPr>
+      <w:r>
+        <w:rPr>
+          <w:rFonts w:ascii="Times New Roman" w:hAnsi="Times New Roman" w:cs="Times New Roman"/>
+          <w:b/>
+          <w:color w:val="000000" w:themeColor="text1"/>
+          <w:sz w:val="24"/>
+          <w:szCs w:val="28"/>
+        </w:rPr>
+        <w:t>Hash Table</w:t>
+      </w:r>
+    </w:p>
+    <w:p>
+      <w:pPr>
+        <w:pStyle w:val="ListParagraph"/>
+        <w:numPr>
+          <w:ilvl w:val="1"/>
+          <w:numId w:val="34"/>
+        </w:numPr>
+        <w:spacing w:after="0" w:line="240" w:lineRule="auto"/>
+        <w:jc w:val="both"/>
+        <w:rPr>
+          <w:rFonts w:ascii="Times New Roman" w:hAnsi="Times New Roman" w:cs="Times New Roman"/>
+          <w:color w:val="000000" w:themeColor="text1"/>
+          <w:sz w:val="24"/>
+          <w:szCs w:val="28"/>
+        </w:rPr>
+      </w:pPr>
+      <w:r>
+        <w:rPr>
+          <w:rFonts w:ascii="Times New Roman" w:hAnsi="Times New Roman" w:cs="Times New Roman"/>
+          <w:color w:val="000000" w:themeColor="text1"/>
+          <w:sz w:val="24"/>
+          <w:szCs w:val="28"/>
+        </w:rPr>
+        <w:t>To store key value pair</w:t>
+      </w:r>
+    </w:p>
+    <w:p>
+      <w:pPr>
+        <w:pStyle w:val="ListParagraph"/>
+        <w:numPr>
+          <w:ilvl w:val="1"/>
+          <w:numId w:val="34"/>
+        </w:numPr>
+        <w:spacing w:after="0" w:line="240" w:lineRule="auto"/>
+        <w:jc w:val="both"/>
+        <w:rPr>
+          <w:rFonts w:ascii="Times New Roman" w:hAnsi="Times New Roman" w:cs="Times New Roman"/>
+          <w:color w:val="000000" w:themeColor="text1"/>
+          <w:sz w:val="24"/>
+          <w:szCs w:val="28"/>
+        </w:rPr>
+      </w:pPr>
+      <w:r>
+        <w:rPr>
+          <w:rFonts w:ascii="Times New Roman" w:hAnsi="Times New Roman" w:cs="Times New Roman"/>
+          <w:color w:val="000000" w:themeColor="text1"/>
+          <w:sz w:val="24"/>
+          <w:szCs w:val="28"/>
+        </w:rPr>
+        <w:t>To get a particular value, we use key value to get that</w:t>
+      </w:r>
+    </w:p>
+    <w:p>
+      <w:pPr>
+        <w:pStyle w:val="ListParagraph"/>
+        <w:numPr>
+          <w:ilvl w:val="1"/>
+          <w:numId w:val="34"/>
+        </w:numPr>
+        <w:spacing w:after="0" w:line="240" w:lineRule="auto"/>
+        <w:jc w:val="both"/>
+        <w:rPr>
+          <w:rFonts w:ascii="Times New Roman" w:hAnsi="Times New Roman" w:cs="Times New Roman"/>
+          <w:color w:val="000000" w:themeColor="text1"/>
+          <w:sz w:val="24"/>
+          <w:szCs w:val="28"/>
+        </w:rPr>
+      </w:pPr>
+      <w:r>
+        <w:rPr>
+          <w:rFonts w:ascii="Times New Roman" w:hAnsi="Times New Roman" w:cs="Times New Roman"/>
+          <w:color w:val="000000" w:themeColor="text1"/>
+          <w:sz w:val="24"/>
+          <w:szCs w:val="28"/>
+        </w:rPr>
+        <w:t>Hash</w:t>
+      </w:r>
+      <w:r>
+        <w:rPr>
+          <w:rFonts w:ascii="Times New Roman" w:hAnsi="Times New Roman" w:cs="Times New Roman"/>
+          <w:color w:val="000000" w:themeColor="text1"/>
+          <w:sz w:val="24"/>
+          <w:szCs w:val="28"/>
+        </w:rPr>
+        <w:t xml:space="preserve"> T</w:t>
+      </w:r>
+      <w:r>
+        <w:rPr>
+          <w:rFonts w:ascii="Times New Roman" w:hAnsi="Times New Roman" w:cs="Times New Roman"/>
+          <w:color w:val="000000" w:themeColor="text1"/>
+          <w:sz w:val="24"/>
+          <w:szCs w:val="28"/>
+        </w:rPr>
+        <w:t>able does not allow null keys or values.</w:t>
+      </w:r>
+    </w:p>
+    <w:p>
+      <w:pPr>
+        <w:pStyle w:val="ListParagraph"/>
+        <w:spacing w:after="0" w:line="240" w:lineRule="auto"/>
+        <w:ind w:left="2160"/>
+        <w:jc w:val="both"/>
+        <w:rPr>
+          <w:rFonts w:ascii="Times New Roman" w:hAnsi="Times New Roman" w:cs="Times New Roman"/>
+          <w:color w:val="000000" w:themeColor="text1"/>
+          <w:sz w:val="24"/>
+          <w:szCs w:val="28"/>
+        </w:rPr>
+      </w:pPr>
+    </w:p>
+    <w:p>
+      <w:pPr>
+        <w:pStyle w:val="ListParagraph"/>
+        <w:spacing w:after="0" w:line="240" w:lineRule="auto"/>
+        <w:ind w:left="2160"/>
+        <w:jc w:val="both"/>
+        <w:rPr>
+          <w:rFonts w:ascii="Times New Roman" w:hAnsi="Times New Roman" w:cs="Times New Roman"/>
+          <w:color w:val="000000" w:themeColor="text1"/>
+          <w:sz w:val="24"/>
+          <w:szCs w:val="28"/>
+        </w:rPr>
+      </w:pPr>
+      <w:proofErr w:type="spellStart"/>
+      <w:r>
+        <w:rPr>
+          <w:rFonts w:ascii="Times New Roman" w:hAnsi="Times New Roman" w:cs="Times New Roman"/>
+          <w:color w:val="000000" w:themeColor="text1"/>
+          <w:sz w:val="24"/>
+          <w:szCs w:val="28"/>
+        </w:rPr>
+        <w:t>HashTable</w:t>
+      </w:r>
+      <w:proofErr w:type="spellEnd"/>
+      <w:r>
+        <w:rPr>
+          <w:rFonts w:ascii="Times New Roman" w:hAnsi="Times New Roman" w:cs="Times New Roman"/>
+          <w:color w:val="000000" w:themeColor="text1"/>
+          <w:sz w:val="24"/>
+          <w:szCs w:val="28"/>
+        </w:rPr>
+        <w:t xml:space="preserve"> </w:t>
+      </w:r>
+      <w:proofErr w:type="spellStart"/>
+      <w:r>
+        <w:rPr>
+          <w:rFonts w:ascii="Times New Roman" w:hAnsi="Times New Roman" w:cs="Times New Roman"/>
+          <w:color w:val="000000" w:themeColor="text1"/>
+          <w:sz w:val="24"/>
+          <w:szCs w:val="28"/>
+        </w:rPr>
+        <w:t>ht</w:t>
+      </w:r>
+      <w:proofErr w:type="spellEnd"/>
+      <w:r>
+        <w:rPr>
+          <w:rFonts w:ascii="Times New Roman" w:hAnsi="Times New Roman" w:cs="Times New Roman"/>
+          <w:color w:val="000000" w:themeColor="text1"/>
+          <w:sz w:val="24"/>
+          <w:szCs w:val="28"/>
+        </w:rPr>
+        <w:t xml:space="preserve"> = new </w:t>
+      </w:r>
+      <w:proofErr w:type="spellStart"/>
+      <w:proofErr w:type="gramStart"/>
+      <w:r>
+        <w:rPr>
+          <w:rFonts w:ascii="Times New Roman" w:hAnsi="Times New Roman" w:cs="Times New Roman"/>
+          <w:color w:val="000000" w:themeColor="text1"/>
+          <w:sz w:val="24"/>
+          <w:szCs w:val="28"/>
+        </w:rPr>
+        <w:t>HashTable</w:t>
+      </w:r>
+      <w:proofErr w:type="spellEnd"/>
+      <w:r>
+        <w:rPr>
+          <w:rFonts w:ascii="Times New Roman" w:hAnsi="Times New Roman" w:cs="Times New Roman"/>
+          <w:color w:val="000000" w:themeColor="text1"/>
+          <w:sz w:val="24"/>
+          <w:szCs w:val="28"/>
+        </w:rPr>
+        <w:t>()</w:t>
+      </w:r>
+      <w:proofErr w:type="gramEnd"/>
+    </w:p>
+    <w:p>
+      <w:pPr>
+        <w:pStyle w:val="ListParagraph"/>
+        <w:spacing w:after="0" w:line="240" w:lineRule="auto"/>
+        <w:ind w:left="2160"/>
+        <w:jc w:val="both"/>
+        <w:rPr>
+          <w:rFonts w:ascii="Times New Roman" w:hAnsi="Times New Roman" w:cs="Times New Roman"/>
+          <w:color w:val="000000" w:themeColor="text1"/>
+          <w:sz w:val="24"/>
+          <w:szCs w:val="28"/>
+        </w:rPr>
+      </w:pPr>
+      <w:proofErr w:type="spellStart"/>
+      <w:proofErr w:type="gramStart"/>
+      <w:r>
+        <w:rPr>
+          <w:rFonts w:ascii="Times New Roman" w:hAnsi="Times New Roman" w:cs="Times New Roman"/>
+          <w:color w:val="000000" w:themeColor="text1"/>
+          <w:sz w:val="24"/>
+          <w:szCs w:val="28"/>
+        </w:rPr>
+        <w:t>Ht.put</w:t>
+      </w:r>
+      <w:proofErr w:type="spellEnd"/>
+      <w:r>
+        <w:rPr>
+          <w:rFonts w:ascii="Times New Roman" w:hAnsi="Times New Roman" w:cs="Times New Roman"/>
+          <w:color w:val="000000" w:themeColor="text1"/>
+          <w:sz w:val="24"/>
+          <w:szCs w:val="28"/>
+        </w:rPr>
+        <w:t>(</w:t>
+      </w:r>
+      <w:proofErr w:type="gramEnd"/>
+      <w:r>
+        <w:rPr>
+          <w:rFonts w:ascii="Times New Roman" w:hAnsi="Times New Roman" w:cs="Times New Roman"/>
+          <w:color w:val="000000" w:themeColor="text1"/>
+          <w:sz w:val="24"/>
+          <w:szCs w:val="28"/>
+        </w:rPr>
+        <w:t>“Name”, “</w:t>
+      </w:r>
+      <w:proofErr w:type="spellStart"/>
+      <w:r>
+        <w:rPr>
+          <w:rFonts w:ascii="Times New Roman" w:hAnsi="Times New Roman" w:cs="Times New Roman"/>
+          <w:color w:val="000000" w:themeColor="text1"/>
+          <w:sz w:val="24"/>
+          <w:szCs w:val="28"/>
+        </w:rPr>
+        <w:t>SoapUI</w:t>
+      </w:r>
+      <w:proofErr w:type="spellEnd"/>
+      <w:r>
+        <w:rPr>
+          <w:rFonts w:ascii="Times New Roman" w:hAnsi="Times New Roman" w:cs="Times New Roman"/>
+          <w:color w:val="000000" w:themeColor="text1"/>
+          <w:sz w:val="24"/>
+          <w:szCs w:val="28"/>
+        </w:rPr>
+        <w:t>”);</w:t>
+      </w:r>
+    </w:p>
+    <w:p>
+      <w:pPr>
+        <w:pStyle w:val="ListParagraph"/>
+        <w:spacing w:after="0" w:line="240" w:lineRule="auto"/>
+        <w:ind w:left="2160"/>
+        <w:jc w:val="both"/>
+        <w:rPr>
+          <w:rFonts w:ascii="Times New Roman" w:hAnsi="Times New Roman" w:cs="Times New Roman"/>
+          <w:color w:val="000000" w:themeColor="text1"/>
+          <w:sz w:val="24"/>
+          <w:szCs w:val="28"/>
+        </w:rPr>
+      </w:pPr>
+      <w:proofErr w:type="spellStart"/>
+      <w:proofErr w:type="gramStart"/>
+      <w:r>
+        <w:rPr>
+          <w:rFonts w:ascii="Times New Roman" w:hAnsi="Times New Roman" w:cs="Times New Roman"/>
+          <w:color w:val="000000" w:themeColor="text1"/>
+          <w:sz w:val="24"/>
+          <w:szCs w:val="28"/>
+        </w:rPr>
+        <w:t>Ht.put</w:t>
+      </w:r>
+      <w:proofErr w:type="spellEnd"/>
+      <w:r>
+        <w:rPr>
+          <w:rFonts w:ascii="Times New Roman" w:hAnsi="Times New Roman" w:cs="Times New Roman"/>
+          <w:color w:val="000000" w:themeColor="text1"/>
+          <w:sz w:val="24"/>
+          <w:szCs w:val="28"/>
+        </w:rPr>
+        <w:t>(</w:t>
+      </w:r>
+      <w:proofErr w:type="gramEnd"/>
+      <w:r>
+        <w:rPr>
+          <w:rFonts w:ascii="Times New Roman" w:hAnsi="Times New Roman" w:cs="Times New Roman"/>
+          <w:color w:val="000000" w:themeColor="text1"/>
+          <w:sz w:val="24"/>
+          <w:szCs w:val="28"/>
+        </w:rPr>
+        <w:t>“ID”, “5.5.0”);</w:t>
+      </w:r>
+    </w:p>
+    <w:p>
+      <w:pPr>
+        <w:pStyle w:val="ListParagraph"/>
+        <w:spacing w:after="0" w:line="240" w:lineRule="auto"/>
+        <w:ind w:left="2160"/>
+        <w:jc w:val="both"/>
+        <w:rPr>
+          <w:rFonts w:ascii="Times New Roman" w:hAnsi="Times New Roman" w:cs="Times New Roman"/>
+          <w:color w:val="000000" w:themeColor="text1"/>
+          <w:sz w:val="24"/>
+          <w:szCs w:val="28"/>
+        </w:rPr>
+      </w:pPr>
+      <w:r>
+        <w:rPr>
+          <w:rFonts w:ascii="Times New Roman" w:hAnsi="Times New Roman" w:cs="Times New Roman"/>
+          <w:color w:val="000000" w:themeColor="text1"/>
+          <w:sz w:val="24"/>
+          <w:szCs w:val="28"/>
+        </w:rPr>
+        <w:t xml:space="preserve">Log.info </w:t>
+      </w:r>
+      <w:proofErr w:type="spellStart"/>
+      <w:proofErr w:type="gramStart"/>
+      <w:r>
+        <w:rPr>
+          <w:rFonts w:ascii="Times New Roman" w:hAnsi="Times New Roman" w:cs="Times New Roman"/>
+          <w:color w:val="000000" w:themeColor="text1"/>
+          <w:sz w:val="24"/>
+          <w:szCs w:val="28"/>
+        </w:rPr>
+        <w:t>ht.get</w:t>
+      </w:r>
+      <w:proofErr w:type="spellEnd"/>
+      <w:r>
+        <w:rPr>
+          <w:rFonts w:ascii="Times New Roman" w:hAnsi="Times New Roman" w:cs="Times New Roman"/>
+          <w:color w:val="000000" w:themeColor="text1"/>
+          <w:sz w:val="24"/>
+          <w:szCs w:val="28"/>
+        </w:rPr>
+        <w:t>(</w:t>
+      </w:r>
+      <w:proofErr w:type="gramEnd"/>
+      <w:r>
+        <w:rPr>
+          <w:rFonts w:ascii="Times New Roman" w:hAnsi="Times New Roman" w:cs="Times New Roman"/>
+          <w:color w:val="000000" w:themeColor="text1"/>
+          <w:sz w:val="24"/>
+          <w:szCs w:val="28"/>
+        </w:rPr>
+        <w:t>“Name”) //</w:t>
+      </w:r>
+      <w:proofErr w:type="spellStart"/>
+      <w:r>
+        <w:rPr>
+          <w:rFonts w:ascii="Times New Roman" w:hAnsi="Times New Roman" w:cs="Times New Roman"/>
+          <w:color w:val="000000" w:themeColor="text1"/>
+          <w:sz w:val="24"/>
+          <w:szCs w:val="28"/>
+        </w:rPr>
+        <w:t>SoapUI</w:t>
+      </w:r>
+      <w:proofErr w:type="spellEnd"/>
+    </w:p>
+    <w:p>
+      <w:pPr>
+        <w:pStyle w:val="ListParagraph"/>
+        <w:spacing w:after="0" w:line="240" w:lineRule="auto"/>
+        <w:ind w:left="2160"/>
+        <w:jc w:val="both"/>
+        <w:rPr>
+          <w:rFonts w:ascii="Times New Roman" w:hAnsi="Times New Roman" w:cs="Times New Roman"/>
+          <w:color w:val="000000" w:themeColor="text1"/>
+          <w:sz w:val="24"/>
+          <w:szCs w:val="28"/>
+        </w:rPr>
+      </w:pPr>
+    </w:p>
+    <w:p>
+      <w:pPr>
+        <w:pStyle w:val="ListParagraph"/>
+        <w:numPr>
+          <w:ilvl w:val="1"/>
+          <w:numId w:val="34"/>
+        </w:numPr>
+        <w:spacing w:after="0" w:line="240" w:lineRule="auto"/>
+        <w:jc w:val="both"/>
+        <w:rPr>
+          <w:rFonts w:ascii="Times New Roman" w:hAnsi="Times New Roman" w:cs="Times New Roman"/>
+          <w:color w:val="000000" w:themeColor="text1"/>
+          <w:sz w:val="24"/>
+          <w:szCs w:val="28"/>
+        </w:rPr>
+      </w:pPr>
+      <w:proofErr w:type="spellStart"/>
+      <w:r>
+        <w:rPr>
+          <w:rFonts w:ascii="Times New Roman" w:hAnsi="Times New Roman" w:cs="Times New Roman"/>
+          <w:color w:val="000000" w:themeColor="text1"/>
+          <w:sz w:val="24"/>
+          <w:szCs w:val="28"/>
+        </w:rPr>
+        <w:t>Hashtable</w:t>
+      </w:r>
+      <w:proofErr w:type="spellEnd"/>
+      <w:r>
+        <w:rPr>
+          <w:rFonts w:ascii="Times New Roman" w:hAnsi="Times New Roman" w:cs="Times New Roman"/>
+          <w:color w:val="000000" w:themeColor="text1"/>
+          <w:sz w:val="24"/>
+          <w:szCs w:val="28"/>
+        </w:rPr>
+        <w:t xml:space="preserve"> is synchronized, whereas </w:t>
+      </w:r>
+      <w:proofErr w:type="spellStart"/>
+      <w:r>
+        <w:rPr>
+          <w:rFonts w:ascii="Times New Roman" w:hAnsi="Times New Roman" w:cs="Times New Roman"/>
+          <w:color w:val="000000" w:themeColor="text1"/>
+          <w:sz w:val="24"/>
+          <w:szCs w:val="28"/>
+        </w:rPr>
+        <w:t>HashMap</w:t>
+      </w:r>
+      <w:proofErr w:type="spellEnd"/>
+      <w:r>
+        <w:rPr>
+          <w:rFonts w:ascii="Times New Roman" w:hAnsi="Times New Roman" w:cs="Times New Roman"/>
+          <w:color w:val="000000" w:themeColor="text1"/>
+          <w:sz w:val="24"/>
+          <w:szCs w:val="28"/>
+        </w:rPr>
+        <w:t xml:space="preserve"> is not. This makes </w:t>
+      </w:r>
+      <w:proofErr w:type="spellStart"/>
+      <w:r>
+        <w:rPr>
+          <w:rFonts w:ascii="Times New Roman" w:hAnsi="Times New Roman" w:cs="Times New Roman"/>
+          <w:color w:val="000000" w:themeColor="text1"/>
+          <w:sz w:val="24"/>
+          <w:szCs w:val="28"/>
+        </w:rPr>
+        <w:t>HashMap</w:t>
+      </w:r>
+      <w:proofErr w:type="spellEnd"/>
+      <w:r>
+        <w:rPr>
+          <w:rFonts w:ascii="Times New Roman" w:hAnsi="Times New Roman" w:cs="Times New Roman"/>
+          <w:color w:val="000000" w:themeColor="text1"/>
+          <w:sz w:val="24"/>
+          <w:szCs w:val="28"/>
+        </w:rPr>
+        <w:t xml:space="preserve"> better for non-threaded applications, as unsynchronized Objects typically perform better than synchronized ones.</w:t>
+      </w:r>
+    </w:p>
+    <w:p>
+      <w:pPr>
+        <w:pStyle w:val="ListParagraph"/>
+        <w:spacing w:after="0" w:line="240" w:lineRule="auto"/>
+        <w:ind w:left="2160"/>
+        <w:jc w:val="both"/>
+        <w:rPr>
+          <w:rFonts w:ascii="Times New Roman" w:hAnsi="Times New Roman" w:cs="Times New Roman"/>
+          <w:color w:val="000000" w:themeColor="text1"/>
+          <w:sz w:val="24"/>
+          <w:szCs w:val="28"/>
+        </w:rPr>
+      </w:pPr>
+    </w:p>
+    <w:p>
+      <w:pPr>
+        <w:pStyle w:val="ListParagraph"/>
+        <w:numPr>
+          <w:ilvl w:val="0"/>
+          <w:numId w:val="34"/>
+        </w:numPr>
+        <w:spacing w:after="0" w:line="240" w:lineRule="auto"/>
+        <w:jc w:val="both"/>
+        <w:rPr>
+          <w:rFonts w:ascii="Times New Roman" w:hAnsi="Times New Roman" w:cs="Times New Roman"/>
+          <w:b/>
+          <w:color w:val="000000" w:themeColor="text1"/>
+          <w:sz w:val="24"/>
+          <w:szCs w:val="28"/>
+        </w:rPr>
+      </w:pPr>
+      <w:r>
+        <w:rPr>
+          <w:rFonts w:ascii="Times New Roman" w:hAnsi="Times New Roman" w:cs="Times New Roman"/>
+          <w:b/>
+          <w:color w:val="000000" w:themeColor="text1"/>
+          <w:sz w:val="24"/>
+          <w:szCs w:val="28"/>
+        </w:rPr>
+        <w:t>Hash Map</w:t>
+      </w:r>
+    </w:p>
+    <w:p>
+      <w:pPr>
+        <w:pStyle w:val="ListParagraph"/>
+        <w:numPr>
+          <w:ilvl w:val="1"/>
+          <w:numId w:val="34"/>
+        </w:numPr>
+        <w:spacing w:after="0" w:line="240" w:lineRule="auto"/>
+        <w:jc w:val="both"/>
+        <w:rPr>
+          <w:rFonts w:ascii="Times New Roman" w:hAnsi="Times New Roman" w:cs="Times New Roman"/>
+          <w:color w:val="000000" w:themeColor="text1"/>
+          <w:sz w:val="24"/>
+          <w:szCs w:val="28"/>
+        </w:rPr>
+      </w:pPr>
+      <w:r>
+        <w:rPr>
+          <w:rFonts w:ascii="Times New Roman" w:hAnsi="Times New Roman" w:cs="Times New Roman"/>
+          <w:color w:val="000000" w:themeColor="text1"/>
+          <w:sz w:val="24"/>
+          <w:szCs w:val="28"/>
+        </w:rPr>
+        <w:t>It’s also like Hash table, t</w:t>
+      </w:r>
+      <w:r>
+        <w:rPr>
+          <w:rFonts w:ascii="Times New Roman" w:hAnsi="Times New Roman" w:cs="Times New Roman"/>
+          <w:color w:val="000000" w:themeColor="text1"/>
+          <w:sz w:val="24"/>
+          <w:szCs w:val="28"/>
+        </w:rPr>
+        <w:t>o store key value pair</w:t>
+      </w:r>
+    </w:p>
+    <w:p>
+      <w:pPr>
+        <w:pStyle w:val="ListParagraph"/>
+        <w:numPr>
+          <w:ilvl w:val="1"/>
+          <w:numId w:val="34"/>
+        </w:numPr>
+        <w:spacing w:after="0" w:line="240" w:lineRule="auto"/>
+        <w:jc w:val="both"/>
+        <w:rPr>
+          <w:rFonts w:ascii="Times New Roman" w:hAnsi="Times New Roman" w:cs="Times New Roman"/>
+          <w:color w:val="000000" w:themeColor="text1"/>
+          <w:sz w:val="24"/>
+          <w:szCs w:val="28"/>
+        </w:rPr>
+      </w:pPr>
+      <w:r>
+        <w:rPr>
+          <w:rFonts w:ascii="Times New Roman" w:hAnsi="Times New Roman" w:cs="Times New Roman"/>
+          <w:color w:val="000000" w:themeColor="text1"/>
+          <w:sz w:val="24"/>
+          <w:szCs w:val="28"/>
+        </w:rPr>
+        <w:t>But no need to use Put or get commands to store and retrieve values from list</w:t>
+      </w:r>
+    </w:p>
+    <w:p>
+      <w:pPr>
+        <w:pStyle w:val="ListParagraph"/>
+        <w:numPr>
+          <w:ilvl w:val="1"/>
+          <w:numId w:val="34"/>
+        </w:numPr>
+        <w:spacing w:after="0" w:line="240" w:lineRule="auto"/>
+        <w:jc w:val="both"/>
+        <w:rPr>
+          <w:rFonts w:ascii="Times New Roman" w:hAnsi="Times New Roman" w:cs="Times New Roman"/>
+          <w:color w:val="000000" w:themeColor="text1"/>
+          <w:sz w:val="24"/>
+          <w:szCs w:val="28"/>
+        </w:rPr>
+      </w:pPr>
+      <w:r>
+        <w:rPr>
+          <w:rFonts w:ascii="Times New Roman" w:hAnsi="Times New Roman" w:cs="Times New Roman"/>
+          <w:color w:val="000000" w:themeColor="text1"/>
+          <w:sz w:val="24"/>
+          <w:szCs w:val="28"/>
+        </w:rPr>
+        <w:t>Hash</w:t>
+      </w:r>
+      <w:r>
+        <w:rPr>
+          <w:rFonts w:ascii="Times New Roman" w:hAnsi="Times New Roman" w:cs="Times New Roman"/>
+          <w:color w:val="000000" w:themeColor="text1"/>
+          <w:sz w:val="24"/>
+          <w:szCs w:val="28"/>
+        </w:rPr>
+        <w:t xml:space="preserve"> </w:t>
+      </w:r>
+      <w:r>
+        <w:rPr>
+          <w:rFonts w:ascii="Times New Roman" w:hAnsi="Times New Roman" w:cs="Times New Roman"/>
+          <w:color w:val="000000" w:themeColor="text1"/>
+          <w:sz w:val="24"/>
+          <w:szCs w:val="28"/>
+        </w:rPr>
+        <w:t xml:space="preserve">Map allows one null key and any number of null </w:t>
+      </w:r>
+      <w:proofErr w:type="gramStart"/>
+      <w:r>
+        <w:rPr>
+          <w:rFonts w:ascii="Times New Roman" w:hAnsi="Times New Roman" w:cs="Times New Roman"/>
+          <w:color w:val="000000" w:themeColor="text1"/>
+          <w:sz w:val="24"/>
+          <w:szCs w:val="28"/>
+        </w:rPr>
+        <w:t>value</w:t>
+      </w:r>
+      <w:proofErr w:type="gramEnd"/>
+      <w:r>
+        <w:rPr>
+          <w:rFonts w:ascii="Times New Roman" w:hAnsi="Times New Roman" w:cs="Times New Roman"/>
+          <w:color w:val="000000" w:themeColor="text1"/>
+          <w:sz w:val="24"/>
+          <w:szCs w:val="28"/>
+        </w:rPr>
+        <w:t>.</w:t>
+      </w:r>
+    </w:p>
+    <w:p>
+      <w:pPr>
+        <w:spacing w:after="0" w:line="240" w:lineRule="auto"/>
+        <w:ind w:left="1800"/>
+        <w:jc w:val="both"/>
+        <w:rPr>
+          <w:rFonts w:ascii="Times New Roman" w:hAnsi="Times New Roman" w:cs="Times New Roman"/>
+          <w:color w:val="000000" w:themeColor="text1"/>
+          <w:sz w:val="24"/>
+          <w:szCs w:val="28"/>
+        </w:rPr>
+      </w:pPr>
+    </w:p>
+    <w:p>
+      <w:pPr>
+        <w:spacing w:after="0" w:line="240" w:lineRule="auto"/>
+        <w:ind w:left="1800"/>
+        <w:jc w:val="both"/>
+        <w:rPr>
+          <w:rFonts w:ascii="Times New Roman" w:hAnsi="Times New Roman" w:cs="Times New Roman"/>
+          <w:color w:val="000000" w:themeColor="text1"/>
+          <w:sz w:val="24"/>
+          <w:szCs w:val="28"/>
+        </w:rPr>
+      </w:pPr>
+      <w:proofErr w:type="spellStart"/>
+      <w:r>
+        <w:rPr>
+          <w:rFonts w:ascii="Times New Roman" w:hAnsi="Times New Roman" w:cs="Times New Roman"/>
+          <w:color w:val="000000" w:themeColor="text1"/>
+          <w:sz w:val="24"/>
+          <w:szCs w:val="28"/>
+        </w:rPr>
+        <w:t>Def</w:t>
+      </w:r>
+      <w:proofErr w:type="spellEnd"/>
+      <w:r>
+        <w:rPr>
+          <w:rFonts w:ascii="Times New Roman" w:hAnsi="Times New Roman" w:cs="Times New Roman"/>
+          <w:color w:val="000000" w:themeColor="text1"/>
+          <w:sz w:val="24"/>
+          <w:szCs w:val="28"/>
+        </w:rPr>
+        <w:t xml:space="preserve"> names</w:t>
+      </w:r>
+      <w:proofErr w:type="gramStart"/>
+      <w:r>
+        <w:rPr>
+          <w:rFonts w:ascii="Times New Roman" w:hAnsi="Times New Roman" w:cs="Times New Roman"/>
+          <w:color w:val="000000" w:themeColor="text1"/>
+          <w:sz w:val="24"/>
+          <w:szCs w:val="28"/>
+        </w:rPr>
+        <w:t>=[</w:t>
+      </w:r>
+      <w:proofErr w:type="gramEnd"/>
+      <w:r>
+        <w:rPr>
+          <w:rFonts w:ascii="Times New Roman" w:hAnsi="Times New Roman" w:cs="Times New Roman"/>
+          <w:color w:val="000000" w:themeColor="text1"/>
+          <w:sz w:val="24"/>
+          <w:szCs w:val="28"/>
+        </w:rPr>
+        <w:t>“Name”:”</w:t>
+      </w:r>
+      <w:proofErr w:type="spellStart"/>
+      <w:r>
+        <w:rPr>
+          <w:rFonts w:ascii="Times New Roman" w:hAnsi="Times New Roman" w:cs="Times New Roman"/>
+          <w:color w:val="000000" w:themeColor="text1"/>
+          <w:sz w:val="24"/>
+          <w:szCs w:val="28"/>
+        </w:rPr>
+        <w:t>SoapUI</w:t>
+      </w:r>
+      <w:proofErr w:type="spellEnd"/>
+      <w:r>
+        <w:rPr>
+          <w:rFonts w:ascii="Times New Roman" w:hAnsi="Times New Roman" w:cs="Times New Roman"/>
+          <w:color w:val="000000" w:themeColor="text1"/>
+          <w:sz w:val="24"/>
+          <w:szCs w:val="28"/>
+        </w:rPr>
+        <w:t>”, “ID”:”5.5.0”]</w:t>
+      </w:r>
+    </w:p>
+    <w:p>
+      <w:pPr>
+        <w:spacing w:after="0" w:line="240" w:lineRule="auto"/>
+        <w:ind w:left="1800"/>
+        <w:jc w:val="both"/>
+        <w:rPr>
+          <w:rFonts w:ascii="Times New Roman" w:hAnsi="Times New Roman" w:cs="Times New Roman"/>
+          <w:color w:val="000000" w:themeColor="text1"/>
+          <w:sz w:val="24"/>
+          <w:szCs w:val="28"/>
+        </w:rPr>
+      </w:pPr>
+      <w:r>
+        <w:rPr>
+          <w:rFonts w:ascii="Times New Roman" w:hAnsi="Times New Roman" w:cs="Times New Roman"/>
+          <w:color w:val="000000" w:themeColor="text1"/>
+          <w:sz w:val="24"/>
+          <w:szCs w:val="28"/>
+        </w:rPr>
+        <w:t xml:space="preserve">Log.info </w:t>
+      </w:r>
+      <w:proofErr w:type="gramStart"/>
+      <w:r>
+        <w:rPr>
+          <w:rFonts w:ascii="Times New Roman" w:hAnsi="Times New Roman" w:cs="Times New Roman"/>
+          <w:color w:val="000000" w:themeColor="text1"/>
+          <w:sz w:val="24"/>
+          <w:szCs w:val="28"/>
+        </w:rPr>
+        <w:t>names[</w:t>
+      </w:r>
+      <w:proofErr w:type="gramEnd"/>
+      <w:r>
+        <w:rPr>
+          <w:rFonts w:ascii="Times New Roman" w:hAnsi="Times New Roman" w:cs="Times New Roman"/>
+          <w:color w:val="000000" w:themeColor="text1"/>
+          <w:sz w:val="24"/>
+          <w:szCs w:val="28"/>
+        </w:rPr>
+        <w:t>“Name”] //</w:t>
+      </w:r>
+      <w:proofErr w:type="spellStart"/>
+      <w:r>
+        <w:rPr>
+          <w:rFonts w:ascii="Times New Roman" w:hAnsi="Times New Roman" w:cs="Times New Roman"/>
+          <w:color w:val="000000" w:themeColor="text1"/>
+          <w:sz w:val="24"/>
+          <w:szCs w:val="28"/>
+        </w:rPr>
+        <w:t>SoapUI</w:t>
+      </w:r>
+      <w:proofErr w:type="spellEnd"/>
+    </w:p>
+    <w:p>
+      <w:pPr>
+        <w:spacing w:after="0" w:line="240" w:lineRule="auto"/>
+        <w:ind w:left="1800"/>
+        <w:jc w:val="both"/>
+        <w:rPr>
+          <w:rFonts w:ascii="Times New Roman" w:hAnsi="Times New Roman" w:cs="Times New Roman"/>
+          <w:b/>
+          <w:color w:val="000000" w:themeColor="text1"/>
+          <w:sz w:val="24"/>
+          <w:szCs w:val="28"/>
+        </w:rPr>
+      </w:pPr>
+    </w:p>
+    <w:p>
+      <w:pPr>
+        <w:pStyle w:val="ListParagraph"/>
+        <w:numPr>
+          <w:ilvl w:val="0"/>
+          <w:numId w:val="34"/>
+        </w:numPr>
+        <w:spacing w:after="0" w:line="240" w:lineRule="auto"/>
+        <w:jc w:val="both"/>
+        <w:rPr>
+          <w:rFonts w:ascii="Times New Roman" w:hAnsi="Times New Roman" w:cs="Times New Roman"/>
+          <w:b/>
+          <w:color w:val="000000" w:themeColor="text1"/>
+          <w:sz w:val="24"/>
+          <w:szCs w:val="28"/>
+        </w:rPr>
+      </w:pPr>
+      <w:r>
+        <w:rPr>
+          <w:rFonts w:ascii="Times New Roman" w:hAnsi="Times New Roman" w:cs="Times New Roman"/>
+          <w:b/>
+          <w:color w:val="000000" w:themeColor="text1"/>
+          <w:sz w:val="24"/>
+          <w:szCs w:val="28"/>
+        </w:rPr>
+        <w:t>Try C</w:t>
+      </w:r>
+      <w:r>
+        <w:rPr>
+          <w:rFonts w:ascii="Times New Roman" w:hAnsi="Times New Roman" w:cs="Times New Roman"/>
+          <w:b/>
+          <w:color w:val="000000" w:themeColor="text1"/>
+          <w:sz w:val="24"/>
+          <w:szCs w:val="28"/>
+        </w:rPr>
+        <w:t>a</w:t>
+      </w:r>
+      <w:r>
+        <w:rPr>
+          <w:rFonts w:ascii="Times New Roman" w:hAnsi="Times New Roman" w:cs="Times New Roman"/>
+          <w:b/>
+          <w:color w:val="000000" w:themeColor="text1"/>
+          <w:sz w:val="24"/>
+          <w:szCs w:val="28"/>
+        </w:rPr>
+        <w:t>t</w:t>
+      </w:r>
+      <w:r>
+        <w:rPr>
+          <w:rFonts w:ascii="Times New Roman" w:hAnsi="Times New Roman" w:cs="Times New Roman"/>
+          <w:b/>
+          <w:color w:val="000000" w:themeColor="text1"/>
+          <w:sz w:val="24"/>
+          <w:szCs w:val="28"/>
+        </w:rPr>
+        <w:t>ch</w:t>
+      </w:r>
+    </w:p>
+    <w:p>
+      <w:pPr>
+        <w:pStyle w:val="ListParagraph"/>
+        <w:numPr>
+          <w:ilvl w:val="1"/>
+          <w:numId w:val="34"/>
+        </w:numPr>
+        <w:spacing w:after="0" w:line="240" w:lineRule="auto"/>
+        <w:jc w:val="both"/>
+        <w:rPr>
+          <w:rFonts w:ascii="Times New Roman" w:hAnsi="Times New Roman" w:cs="Times New Roman"/>
+          <w:color w:val="000000" w:themeColor="text1"/>
+          <w:sz w:val="24"/>
+          <w:szCs w:val="28"/>
+        </w:rPr>
+      </w:pPr>
+      <w:r>
+        <w:rPr>
+          <w:rFonts w:ascii="Times New Roman" w:hAnsi="Times New Roman" w:cs="Times New Roman"/>
+          <w:color w:val="000000" w:themeColor="text1"/>
+          <w:sz w:val="24"/>
+          <w:szCs w:val="28"/>
+        </w:rPr>
+        <w:t>It’s to handle exceptions</w:t>
+      </w:r>
+    </w:p>
+    <w:p>
+      <w:pPr>
+        <w:pStyle w:val="ListParagraph"/>
+        <w:numPr>
+          <w:ilvl w:val="1"/>
+          <w:numId w:val="34"/>
+        </w:numPr>
+        <w:spacing w:after="0" w:line="240" w:lineRule="auto"/>
+        <w:jc w:val="both"/>
+        <w:rPr>
+          <w:rFonts w:ascii="Times New Roman" w:hAnsi="Times New Roman" w:cs="Times New Roman"/>
+          <w:color w:val="000000" w:themeColor="text1"/>
+          <w:sz w:val="24"/>
+          <w:szCs w:val="28"/>
+        </w:rPr>
+      </w:pPr>
+      <w:r>
+        <w:rPr>
+          <w:rFonts w:ascii="Times New Roman" w:hAnsi="Times New Roman" w:cs="Times New Roman"/>
+          <w:color w:val="000000" w:themeColor="text1"/>
+          <w:sz w:val="24"/>
+          <w:szCs w:val="28"/>
+        </w:rPr>
+        <w:t>Same like Java, there is no difference</w:t>
+      </w:r>
+    </w:p>
+    <w:p>
+      <w:pPr>
+        <w:spacing w:after="0"/>
+        <w:ind w:left="720" w:hanging="720"/>
+        <w:jc w:val="both"/>
+        <w:rPr>
+          <w:rFonts w:ascii="Times New Roman" w:hAnsi="Times New Roman" w:cs="Times New Roman"/>
+          <w:b/>
+          <w:sz w:val="28"/>
+          <w:szCs w:val="28"/>
+        </w:rPr>
+      </w:pPr>
+    </w:p>
+    <w:p>
+      <w:pPr>
+        <w:spacing w:after="0"/>
+        <w:ind w:left="720" w:hanging="720"/>
+        <w:jc w:val="both"/>
+        <w:rPr>
+          <w:rFonts w:ascii="Times New Roman" w:hAnsi="Times New Roman" w:cs="Times New Roman"/>
+          <w:b/>
+          <w:sz w:val="28"/>
+          <w:szCs w:val="28"/>
+        </w:rPr>
+      </w:pPr>
+    </w:p>
+    <w:p>
+      <w:pPr>
+        <w:spacing w:after="0"/>
+        <w:ind w:left="720" w:hanging="720"/>
+        <w:jc w:val="both"/>
+        <w:rPr>
+          <w:rFonts w:ascii="Times New Roman" w:hAnsi="Times New Roman" w:cs="Times New Roman"/>
+          <w:b/>
+          <w:sz w:val="28"/>
+          <w:szCs w:val="28"/>
+        </w:rPr>
+      </w:pPr>
+    </w:p>
+    <w:p>
+      <w:pPr>
+        <w:spacing w:after="0"/>
+        <w:ind w:left="720" w:hanging="720"/>
+        <w:jc w:val="both"/>
+        <w:rPr>
+          <w:rFonts w:ascii="Times New Roman" w:hAnsi="Times New Roman" w:cs="Times New Roman"/>
+          <w:b/>
+          <w:sz w:val="28"/>
+          <w:szCs w:val="28"/>
+        </w:rPr>
+      </w:pPr>
+    </w:p>
+    <w:p>
+      <w:pPr>
+        <w:spacing w:after="0"/>
+        <w:ind w:left="720" w:hanging="720"/>
+        <w:jc w:val="both"/>
+        <w:rPr>
+          <w:rFonts w:ascii="Times New Roman" w:hAnsi="Times New Roman" w:cs="Times New Roman"/>
+          <w:b/>
           <w:sz w:val="28"/>
           <w:szCs w:val="28"/>
         </w:rPr>
@@ -16595,6 +18804,95 @@
     </w:lvl>
   </w:abstractNum>
   <w:abstractNum w:abstractNumId="17">
+    <w:nsid w:val="46131AB5"/>
+    <w:multiLevelType w:val="hybridMultilevel"/>
+    <w:tmpl w:val="39D64856"/>
+    <w:lvl w:ilvl="0" w:tplc="40090017">
+      <w:start w:val="1"/>
+      <w:numFmt w:val="lowerLetter"/>
+      <w:lvlText w:val="%1)"/>
+      <w:lvlJc w:val="left"/>
+      <w:pPr>
+        <w:ind w:left="1800" w:hanging="360"/>
+      </w:pPr>
+    </w:lvl>
+    <w:lvl w:ilvl="1" w:tplc="40090001">
+      <w:start w:val="1"/>
+      <w:numFmt w:val="bullet"/>
+      <w:lvlText w:val=""/>
+      <w:lvlJc w:val="left"/>
+      <w:pPr>
+        <w:ind w:left="2520" w:hanging="360"/>
+      </w:pPr>
+      <w:rPr>
+        <w:rFonts w:ascii="Symbol" w:hAnsi="Symbol" w:hint="default"/>
+      </w:rPr>
+    </w:lvl>
+    <w:lvl w:ilvl="2" w:tplc="4009001B">
+      <w:start w:val="1"/>
+      <w:numFmt w:val="lowerRoman"/>
+      <w:lvlText w:val="%3."/>
+      <w:lvlJc w:val="right"/>
+      <w:pPr>
+        <w:ind w:left="3240" w:hanging="180"/>
+      </w:pPr>
+    </w:lvl>
+    <w:lvl w:ilvl="3" w:tplc="4009000F">
+      <w:start w:val="1"/>
+      <w:numFmt w:val="decimal"/>
+      <w:lvlText w:val="%4."/>
+      <w:lvlJc w:val="left"/>
+      <w:pPr>
+        <w:ind w:left="3960" w:hanging="360"/>
+      </w:pPr>
+    </w:lvl>
+    <w:lvl w:ilvl="4" w:tplc="40090019">
+      <w:start w:val="1"/>
+      <w:numFmt w:val="lowerLetter"/>
+      <w:lvlText w:val="%5."/>
+      <w:lvlJc w:val="left"/>
+      <w:pPr>
+        <w:ind w:left="4680" w:hanging="360"/>
+      </w:pPr>
+    </w:lvl>
+    <w:lvl w:ilvl="5" w:tplc="4009001B">
+      <w:start w:val="1"/>
+      <w:numFmt w:val="lowerRoman"/>
+      <w:lvlText w:val="%6."/>
+      <w:lvlJc w:val="right"/>
+      <w:pPr>
+        <w:ind w:left="5400" w:hanging="180"/>
+      </w:pPr>
+    </w:lvl>
+    <w:lvl w:ilvl="6" w:tplc="4009000F">
+      <w:start w:val="1"/>
+      <w:numFmt w:val="decimal"/>
+      <w:lvlText w:val="%7."/>
+      <w:lvlJc w:val="left"/>
+      <w:pPr>
+        <w:ind w:left="6120" w:hanging="360"/>
+      </w:pPr>
+    </w:lvl>
+    <w:lvl w:ilvl="7" w:tplc="40090019">
+      <w:start w:val="1"/>
+      <w:numFmt w:val="lowerLetter"/>
+      <w:lvlText w:val="%8."/>
+      <w:lvlJc w:val="left"/>
+      <w:pPr>
+        <w:ind w:left="6840" w:hanging="360"/>
+      </w:pPr>
+    </w:lvl>
+    <w:lvl w:ilvl="8" w:tplc="4009001B">
+      <w:start w:val="1"/>
+      <w:numFmt w:val="lowerRoman"/>
+      <w:lvlText w:val="%9."/>
+      <w:lvlJc w:val="right"/>
+      <w:pPr>
+        <w:ind w:left="7560" w:hanging="180"/>
+      </w:pPr>
+    </w:lvl>
+  </w:abstractNum>
+  <w:abstractNum w:abstractNumId="18">
     <w:nsid w:val="4AA01EBA"/>
     <w:multiLevelType w:val="hybridMultilevel"/>
     <w:tmpl w:val="07383F3A"/>
@@ -16707,7 +19005,7 @@
       </w:rPr>
     </w:lvl>
   </w:abstractNum>
-  <w:abstractNum w:abstractNumId="18">
+  <w:abstractNum w:abstractNumId="19">
     <w:nsid w:val="4BA66ECD"/>
     <w:multiLevelType w:val="hybridMultilevel"/>
     <w:tmpl w:val="184A2D70"/>
@@ -16820,7 +19118,7 @@
       </w:rPr>
     </w:lvl>
   </w:abstractNum>
-  <w:abstractNum w:abstractNumId="19">
+  <w:abstractNum w:abstractNumId="20">
     <w:nsid w:val="4D3F1DED"/>
     <w:multiLevelType w:val="hybridMultilevel"/>
     <w:tmpl w:val="90EC5460"/>
@@ -16933,7 +19231,7 @@
       </w:rPr>
     </w:lvl>
   </w:abstractNum>
-  <w:abstractNum w:abstractNumId="20">
+  <w:abstractNum w:abstractNumId="21">
     <w:nsid w:val="4E3C0B8E"/>
     <w:multiLevelType w:val="hybridMultilevel"/>
     <w:tmpl w:val="B6300826"/>
@@ -17022,7 +19320,7 @@
       </w:pPr>
     </w:lvl>
   </w:abstractNum>
-  <w:abstractNum w:abstractNumId="21">
+  <w:abstractNum w:abstractNumId="22">
     <w:nsid w:val="501913B7"/>
     <w:multiLevelType w:val="hybridMultilevel"/>
     <w:tmpl w:val="09E276B2"/>
@@ -17135,7 +19433,7 @@
       </w:rPr>
     </w:lvl>
   </w:abstractNum>
-  <w:abstractNum w:abstractNumId="22">
+  <w:abstractNum w:abstractNumId="23">
     <w:nsid w:val="5B3F423A"/>
     <w:multiLevelType w:val="hybridMultilevel"/>
     <w:tmpl w:val="D310AFBA"/>
@@ -17231,7 +19529,7 @@
       </w:pPr>
     </w:lvl>
   </w:abstractNum>
-  <w:abstractNum w:abstractNumId="23">
+  <w:abstractNum w:abstractNumId="24">
     <w:nsid w:val="603D534D"/>
     <w:multiLevelType w:val="hybridMultilevel"/>
     <w:tmpl w:val="0FD49FA6"/>
@@ -17344,7 +19642,7 @@
       </w:rPr>
     </w:lvl>
   </w:abstractNum>
-  <w:abstractNum w:abstractNumId="24">
+  <w:abstractNum w:abstractNumId="25">
     <w:nsid w:val="60ED34DD"/>
     <w:multiLevelType w:val="hybridMultilevel"/>
     <w:tmpl w:val="7D2A46D6"/>
@@ -17457,7 +19755,7 @@
       </w:rPr>
     </w:lvl>
   </w:abstractNum>
-  <w:abstractNum w:abstractNumId="25">
+  <w:abstractNum w:abstractNumId="26">
     <w:nsid w:val="65C167FD"/>
     <w:multiLevelType w:val="hybridMultilevel"/>
     <w:tmpl w:val="5112838E"/>
@@ -17547,7 +19845,7 @@
       </w:pPr>
     </w:lvl>
   </w:abstractNum>
-  <w:abstractNum w:abstractNumId="26">
+  <w:abstractNum w:abstractNumId="27">
     <w:nsid w:val="65F37213"/>
     <w:multiLevelType w:val="hybridMultilevel"/>
     <w:tmpl w:val="AA42260A"/>
@@ -17636,7 +19934,7 @@
       </w:pPr>
     </w:lvl>
   </w:abstractNum>
-  <w:abstractNum w:abstractNumId="27">
+  <w:abstractNum w:abstractNumId="28">
     <w:nsid w:val="6B154A81"/>
     <w:multiLevelType w:val="hybridMultilevel"/>
     <w:tmpl w:val="E2E642FC"/>
@@ -17749,7 +20047,7 @@
       </w:rPr>
     </w:lvl>
   </w:abstractNum>
-  <w:abstractNum w:abstractNumId="28">
+  <w:abstractNum w:abstractNumId="29">
     <w:nsid w:val="6B531A9F"/>
     <w:multiLevelType w:val="hybridMultilevel"/>
     <w:tmpl w:val="E3106B0E"/>
@@ -17862,7 +20160,7 @@
       </w:rPr>
     </w:lvl>
   </w:abstractNum>
-  <w:abstractNum w:abstractNumId="29">
+  <w:abstractNum w:abstractNumId="30">
     <w:nsid w:val="776E10C7"/>
     <w:multiLevelType w:val="hybridMultilevel"/>
     <w:tmpl w:val="25A48988"/>
@@ -17951,7 +20249,7 @@
       </w:pPr>
     </w:lvl>
   </w:abstractNum>
-  <w:abstractNum w:abstractNumId="30">
+  <w:abstractNum w:abstractNumId="31">
     <w:nsid w:val="77ED061F"/>
     <w:multiLevelType w:val="hybridMultilevel"/>
     <w:tmpl w:val="36ACEF62"/>
@@ -18040,7 +20338,7 @@
       </w:pPr>
     </w:lvl>
   </w:abstractNum>
-  <w:abstractNum w:abstractNumId="31">
+  <w:abstractNum w:abstractNumId="32">
     <w:nsid w:val="7B2B0169"/>
     <w:multiLevelType w:val="hybridMultilevel"/>
     <w:tmpl w:val="96F83AD2"/>
@@ -18126,7 +20424,7 @@
       </w:pPr>
     </w:lvl>
   </w:abstractNum>
-  <w:abstractNum w:abstractNumId="32">
+  <w:abstractNum w:abstractNumId="33">
     <w:nsid w:val="7FA37392"/>
     <w:multiLevelType w:val="hybridMultilevel"/>
     <w:tmpl w:val="493633FA"/>
@@ -18240,28 +20538,28 @@
     </w:lvl>
   </w:abstractNum>
   <w:num w:numId="1">
-    <w:abstractNumId w:val="24"/>
+    <w:abstractNumId w:val="25"/>
   </w:num>
   <w:num w:numId="2">
     <w:abstractNumId w:val="13"/>
   </w:num>
   <w:num w:numId="3">
-    <w:abstractNumId w:val="32"/>
+    <w:abstractNumId w:val="33"/>
   </w:num>
   <w:num w:numId="4">
     <w:abstractNumId w:val="11"/>
   </w:num>
   <w:num w:numId="5">
-    <w:abstractNumId w:val="23"/>
+    <w:abstractNumId w:val="24"/>
   </w:num>
   <w:num w:numId="6">
     <w:abstractNumId w:val="0"/>
   </w:num>
   <w:num w:numId="7">
-    <w:abstractNumId w:val="18"/>
+    <w:abstractNumId w:val="19"/>
   </w:num>
   <w:num w:numId="8">
-    <w:abstractNumId w:val="21"/>
+    <w:abstractNumId w:val="22"/>
   </w:num>
   <w:num w:numId="9">
     <w:abstractNumId w:val="9"/>
@@ -18270,22 +20568,22 @@
     <w:abstractNumId w:val="10"/>
   </w:num>
   <w:num w:numId="11">
-    <w:abstractNumId w:val="30"/>
+    <w:abstractNumId w:val="31"/>
   </w:num>
   <w:num w:numId="12">
-    <w:abstractNumId w:val="31"/>
+    <w:abstractNumId w:val="32"/>
   </w:num>
   <w:num w:numId="13">
-    <w:abstractNumId w:val="20"/>
+    <w:abstractNumId w:val="21"/>
   </w:num>
   <w:num w:numId="14">
-    <w:abstractNumId w:val="26"/>
+    <w:abstractNumId w:val="27"/>
   </w:num>
   <w:num w:numId="15">
     <w:abstractNumId w:val="16"/>
   </w:num>
   <w:num w:numId="16">
-    <w:abstractNumId w:val="29"/>
+    <w:abstractNumId w:val="30"/>
   </w:num>
   <w:num w:numId="17">
     <w:abstractNumId w:val="15"/>
@@ -18294,7 +20592,7 @@
     <w:abstractNumId w:val="14"/>
   </w:num>
   <w:num w:numId="19">
-    <w:abstractNumId w:val="17"/>
+    <w:abstractNumId w:val="18"/>
   </w:num>
   <w:num w:numId="20">
     <w:abstractNumId w:val="5"/>
@@ -18303,7 +20601,7 @@
     <w:abstractNumId w:val="3"/>
   </w:num>
   <w:num w:numId="22">
-    <w:abstractNumId w:val="22"/>
+    <w:abstractNumId w:val="23"/>
   </w:num>
   <w:num w:numId="23">
     <w:abstractNumId w:val="8"/>
@@ -18321,22 +20619,50 @@
     <w:abstractNumId w:val="7"/>
   </w:num>
   <w:num w:numId="28">
-    <w:abstractNumId w:val="25"/>
+    <w:abstractNumId w:val="26"/>
   </w:num>
   <w:num w:numId="29">
-    <w:abstractNumId w:val="19"/>
+    <w:abstractNumId w:val="20"/>
   </w:num>
   <w:num w:numId="30">
-    <w:abstractNumId w:val="27"/>
+    <w:abstractNumId w:val="28"/>
   </w:num>
   <w:num w:numId="31">
     <w:abstractNumId w:val="2"/>
   </w:num>
   <w:num w:numId="32">
-    <w:abstractNumId w:val="28"/>
+    <w:abstractNumId w:val="29"/>
   </w:num>
   <w:num w:numId="33">
     <w:abstractNumId w:val="6"/>
+  </w:num>
+  <w:num w:numId="34">
+    <w:abstractNumId w:val="17"/>
+    <w:lvlOverride w:ilvl="0">
+      <w:startOverride w:val="1"/>
+    </w:lvlOverride>
+    <w:lvlOverride w:ilvl="1"/>
+    <w:lvlOverride w:ilvl="2">
+      <w:startOverride w:val="1"/>
+    </w:lvlOverride>
+    <w:lvlOverride w:ilvl="3">
+      <w:startOverride w:val="1"/>
+    </w:lvlOverride>
+    <w:lvlOverride w:ilvl="4">
+      <w:startOverride w:val="1"/>
+    </w:lvlOverride>
+    <w:lvlOverride w:ilvl="5">
+      <w:startOverride w:val="1"/>
+    </w:lvlOverride>
+    <w:lvlOverride w:ilvl="6">
+      <w:startOverride w:val="1"/>
+    </w:lvlOverride>
+    <w:lvlOverride w:ilvl="7">
+      <w:startOverride w:val="1"/>
+    </w:lvlOverride>
+    <w:lvlOverride w:ilvl="8">
+      <w:startOverride w:val="1"/>
+    </w:lvlOverride>
   </w:num>
   <w:numIdMacAtCleanup w:val="30"/>
 </w:numbering>
@@ -19256,7 +21582,7 @@
 </file>
 
 <file path=customXml/itemProps1.xml><?xml version="1.0" encoding="utf-8"?>
-<ds:datastoreItem xmlns:ds="http://schemas.openxmlformats.org/officeDocument/2006/customXml" ds:itemID="{33B29BC5-6785-47AE-BAC7-C18327A6E6ED}">
+<ds:datastoreItem xmlns:ds="http://schemas.openxmlformats.org/officeDocument/2006/customXml" ds:itemID="{B46CCCCA-B7E4-4822-9CB3-E1019BCCEE86}">
   <ds:schemaRefs>
     <ds:schemaRef ds:uri="http://schemas.openxmlformats.org/officeDocument/2006/bibliography"/>
   </ds:schemaRefs>

</xml_diff>